<commit_message>
Syllabus updates and Aristotle post
</commit_message>
<xml_diff>
--- a/cv.docx
+++ b/cv.docx
@@ -7,14 +7,9 @@
         <w:pStyle w:val="Heading3"/>
       </w:pPr>
       <w:bookmarkStart w:id="0" w:name="dan-sheffler---cv"/>
-      <w:bookmarkStart w:id="1" w:name="_GoBack"/>
       <w:bookmarkEnd w:id="0"/>
-      <w:bookmarkEnd w:id="1"/>
-      <w:r>
-        <w:t>D</w:t>
-      </w:r>
-      <w:r>
-        <w:t xml:space="preserve">an </w:t>
+      <w:r>
+        <w:t xml:space="preserve">Dan </w:t>
       </w:r>
       <w:r>
         <w:t>Sheffler</w:t>
@@ -65,13 +60,10 @@
       <w:pPr>
         <w:pStyle w:val="Heading4"/>
       </w:pPr>
-      <w:bookmarkStart w:id="2" w:name="specialization-and-competence"/>
-      <w:bookmarkEnd w:id="2"/>
-      <w:r>
-        <w:t>S</w:t>
-      </w:r>
-      <w:r>
-        <w:t xml:space="preserve">pecialization and </w:t>
+      <w:bookmarkStart w:id="1" w:name="specialization-and-competence"/>
+      <w:bookmarkEnd w:id="1"/>
+      <w:r>
+        <w:t xml:space="preserve">Specialization and </w:t>
       </w:r>
       <w:r>
         <w:t>Competence</w:t>
@@ -96,46 +88,49 @@
         <w:t>Competence</w:t>
       </w:r>
       <w:r>
-        <w:t>: Philosophy of Religion, Contemporary Metaphysics (especially metaphysics of free will and metaphysics of time).</w:t>
+        <w:t>: Philosophy of Religion, Contemporary Metaphysics (especially metaphysics of free will and</w:t>
+      </w:r>
+      <w:r>
+        <w:t xml:space="preserve"> metaphysics of time), and Medieval Philosophy.</w:t>
       </w:r>
     </w:p>
     <w:p>
       <w:pPr>
         <w:pStyle w:val="Heading4"/>
       </w:pPr>
-      <w:bookmarkStart w:id="3" w:name="education"/>
+      <w:bookmarkStart w:id="2" w:name="education"/>
+      <w:bookmarkEnd w:id="2"/>
+      <w:r>
+        <w:t>Education</w:t>
+      </w:r>
+    </w:p>
+    <w:p>
+      <w:r>
+        <w:t>PhD, Philosophy, University of Kentucky, (in progress, expected graduation in 2016).</w:t>
+      </w:r>
+    </w:p>
+    <w:p>
+      <w:r>
+        <w:t>M.A., Philosophy, University of Kentucky, 2012.</w:t>
+      </w:r>
+    </w:p>
+    <w:p>
+      <w:r>
+        <w:t>M.A., Classics, University of Kentucky, 2010.</w:t>
+      </w:r>
+    </w:p>
+    <w:p>
+      <w:r>
+        <w:t>B.A., Philosophy and Classics, University of Kentucky, 2010.</w:t>
+      </w:r>
+    </w:p>
+    <w:p>
+      <w:pPr>
+        <w:pStyle w:val="Heading4"/>
+      </w:pPr>
+      <w:bookmarkStart w:id="3" w:name="presentations"/>
       <w:bookmarkEnd w:id="3"/>
       <w:r>
-        <w:t>Education</w:t>
-      </w:r>
-    </w:p>
-    <w:p>
-      <w:r>
-        <w:t>PhD, Philosophy, University of Kentucky, (in progress, expected graduation in 2016).</w:t>
-      </w:r>
-    </w:p>
-    <w:p>
-      <w:r>
-        <w:t>M.A., Philosophy, University of Kentucky, 2012.</w:t>
-      </w:r>
-    </w:p>
-    <w:p>
-      <w:r>
-        <w:t>M.A., Classics, University of Kentucky, 2010.</w:t>
-      </w:r>
-    </w:p>
-    <w:p>
-      <w:r>
-        <w:t>B.A., Philosophy and Classics, University of Kentucky, 2010.</w:t>
-      </w:r>
-    </w:p>
-    <w:p>
-      <w:pPr>
-        <w:pStyle w:val="Heading4"/>
-      </w:pPr>
-      <w:bookmarkStart w:id="4" w:name="presentations"/>
-      <w:bookmarkEnd w:id="4"/>
-      <w:r>
         <w:t>Presentations</w:t>
       </w:r>
     </w:p>
@@ -146,10 +141,7 @@
     </w:p>
     <w:p>
       <w:r>
-        <w:t xml:space="preserve">“The Sun and </w:t>
-      </w:r>
-      <w:r>
-        <w:t xml:space="preserve">the Good: the Allegory of the Sun in </w:t>
+        <w:t xml:space="preserve">“The Sun and the Good: the Allegory of the Sun in </w:t>
       </w:r>
       <w:r>
         <w:rPr>
@@ -170,43 +162,47 @@
       <w:pPr>
         <w:pStyle w:val="Heading4"/>
       </w:pPr>
-      <w:bookmarkStart w:id="5" w:name="awards"/>
+      <w:bookmarkStart w:id="4" w:name="awards"/>
+      <w:bookmarkEnd w:id="4"/>
+      <w:r>
+        <w:t>Awards</w:t>
+      </w:r>
+    </w:p>
+    <w:p>
+      <w:r>
+        <w:t>Best graduate student paper ($500) awarded by Society of Christian Philosophers for “A Complex Eternity,” April 2013.</w:t>
+      </w:r>
+    </w:p>
+    <w:p>
+      <w:r>
+        <w:t>Accepted into University Scholars program at the University of Kentucky for classics, 2008–2010.</w:t>
+      </w:r>
+    </w:p>
+    <w:p>
+      <w:r>
+        <w:t>Research grant from University of Kentucky Eureka fund ($2,000), 2006.</w:t>
+      </w:r>
+    </w:p>
+    <w:p>
+      <w:pPr>
+        <w:pStyle w:val="Heading4"/>
+      </w:pPr>
+      <w:bookmarkStart w:id="5" w:name="teaching"/>
       <w:bookmarkEnd w:id="5"/>
       <w:r>
-        <w:t>Awards</w:t>
-      </w:r>
-    </w:p>
-    <w:p>
-      <w:r>
-        <w:t>Best graduate student paper ($500)</w:t>
-      </w:r>
-      <w:r>
-        <w:t xml:space="preserve"> awarded by Society of Christian Philosophers for “A Complex Eternity,” April 2013.</w:t>
-      </w:r>
-    </w:p>
-    <w:p>
-      <w:r>
-        <w:t>Accepted into University Scholars program at the University of Kentucky for classics, 2008–2010.</w:t>
-      </w:r>
-    </w:p>
-    <w:p>
-      <w:r>
-        <w:t>Research grant from University of Kentucky Eureka fund ($2,000), 2006.</w:t>
-      </w:r>
-    </w:p>
-    <w:p>
-      <w:pPr>
-        <w:pStyle w:val="Heading4"/>
-      </w:pPr>
-      <w:bookmarkStart w:id="6" w:name="teaching"/>
+        <w:lastRenderedPageBreak/>
+        <w:t>Teaching</w:t>
+      </w:r>
+    </w:p>
+    <w:p>
+      <w:r>
+        <w:t>Ancient and Medieval Philosophy, Asbury University, Spring 2015</w:t>
+      </w:r>
+      <w:r>
+        <w:t>.</w:t>
+      </w:r>
+      <w:bookmarkStart w:id="6" w:name="_GoBack"/>
       <w:bookmarkEnd w:id="6"/>
-      <w:r>
-        <w:lastRenderedPageBreak/>
-        <w:t>Teac</w:t>
-      </w:r>
-      <w:r>
-        <w:t>hing</w:t>
-      </w:r>
     </w:p>
     <w:p>
       <w:r>
@@ -225,15 +221,18 @@
     </w:p>
     <w:p>
       <w:r>
-        <w:t>Business Ethics, University of Kentucky, Spring 201</w:t>
-      </w:r>
-      <w:r>
-        <w:t>3–Fall 2013.</w:t>
-      </w:r>
-    </w:p>
-    <w:p>
-      <w:r>
-        <w:t>Knowledge and Reality, University of Kentucky, Fall 2013–Fall 2014.</w:t>
+        <w:t>Business Ethics, University of Kentucky, Spring 2013–Fall 2013.</w:t>
+      </w:r>
+    </w:p>
+    <w:p>
+      <w:r>
+        <w:t>Knowledge and Reality, University of Kentucky, Fall 2</w:t>
+      </w:r>
+      <w:r>
+        <w:t>013–Spring 2015</w:t>
+      </w:r>
+      <w:r>
+        <w:t>.</w:t>
       </w:r>
     </w:p>
     <w:p>
@@ -248,10 +247,7 @@
     </w:p>
     <w:p>
       <w:r>
-        <w:t>Latin 1 and 2, University of Kentucky, Fall</w:t>
-      </w:r>
-      <w:r>
-        <w:t xml:space="preserve"> 2009–Spring 2010.</w:t>
+        <w:t>Latin 1 and 2, University of Kentucky, Fall 2009–Spring 2010.</w:t>
       </w:r>
     </w:p>
     <w:p>
@@ -261,12 +257,24 @@
     </w:p>
     <w:p>
       <w:r>
-        <w:t>Traditional Logic, Mars Hill Christian Academy, 2008–2014.</w:t>
-      </w:r>
-    </w:p>
-    <w:p>
-      <w:r>
-        <w:t>Latin years 3 and 4, Mars Hill Christian Academy, 2009–2014.</w:t>
+        <w:t>Traditional Logic, Mars H</w:t>
+      </w:r>
+      <w:r>
+        <w:t>ill Christian Academy, 2008–2015</w:t>
+      </w:r>
+      <w:r>
+        <w:t>.</w:t>
+      </w:r>
+    </w:p>
+    <w:p>
+      <w:r>
+        <w:t>Latin years 3 and 4, Mars H</w:t>
+      </w:r>
+      <w:r>
+        <w:t>ill Christian Academy, 2009–2015</w:t>
+      </w:r>
+      <w:r>
+        <w:t>.</w:t>
       </w:r>
     </w:p>
     <w:p>
@@ -286,10 +294,7 @@
     </w:p>
     <w:p>
       <w:r>
-        <w:t>Advanced ability and teaching experience in Latin with extensive reading experience in Early, Augustan, Late Impe</w:t>
-      </w:r>
-      <w:r>
-        <w:t>rial, Christian, and Medieval authors.</w:t>
+        <w:t>Advanced ability and teaching experience in Latin with extensive reading experience in Early, Augustan, Late Imperial, Christian, and Medieval authors.</w:t>
       </w:r>
     </w:p>
     <w:sectPr>
@@ -652,6 +657,13 @@
     <w:lsdException w:name="Medium Shading 2"/>
     <w:lsdException w:name="Medium List 1"/>
     <w:lsdException w:name="Medium List 2"/>
+    <w:lsdException w:name="Medium Grid 1"/>
+    <w:lsdException w:name="Medium Grid 2"/>
+    <w:lsdException w:name="Medium Grid 3"/>
+    <w:lsdException w:name="Dark List"/>
+    <w:lsdException w:name="Colorful Shading"/>
+    <w:lsdException w:name="Colorful List"/>
+    <w:lsdException w:name="Colorful Grid"/>
     <w:lsdException w:name="Light Shading Accent 1"/>
     <w:lsdException w:name="Light List Accent 1"/>
     <w:lsdException w:name="Light Grid Accent 1"/>

</xml_diff>

<commit_message>
Post on the Zettelkasten Method
</commit_message>
<xml_diff>
--- a/cv.docx
+++ b/cv.docx
@@ -201,88 +201,86 @@
       <w:r>
         <w:t>.</w:t>
       </w:r>
-      <w:bookmarkStart w:id="6" w:name="_GoBack"/>
+    </w:p>
+    <w:p>
+      <w:r>
+        <w:t>Philosophy of C.S. Lewis, Asbury University, Spring 2014.</w:t>
+      </w:r>
+    </w:p>
+    <w:p>
+      <w:r>
+        <w:t>Social and Political Philosophy, Asbury University, Fall 2012, Fall 2014.</w:t>
+      </w:r>
+    </w:p>
+    <w:p>
+      <w:r>
+        <w:t>Introduction to Philosophy, Asbury University, Fall 2013–Fall 2014.</w:t>
+      </w:r>
+    </w:p>
+    <w:p>
+      <w:r>
+        <w:t>Business Ethics, University of Kentucky, Spring 2013–Fall 2013.</w:t>
+      </w:r>
+    </w:p>
+    <w:p>
+      <w:r>
+        <w:t>Knowledge and Reality, University of Kentucky, Fall 2</w:t>
+      </w:r>
+      <w:r>
+        <w:t>013–Spring 2015</w:t>
+      </w:r>
+      <w:r>
+        <w:t>.</w:t>
+      </w:r>
+    </w:p>
+    <w:p>
+      <w:r>
+        <w:t>Introduction to Ethics, University of Kentucky, Spring 2012–Fall 2012.</w:t>
+      </w:r>
+    </w:p>
+    <w:p>
+      <w:r>
+        <w:t>Symbolic Logic, University of Kentucky, Fall 2010–Fall 2011.</w:t>
+      </w:r>
+    </w:p>
+    <w:p>
+      <w:r>
+        <w:t>Latin 1 and 2, University of Kentucky, Fall 2009–Spring 2010.</w:t>
+      </w:r>
+    </w:p>
+    <w:p>
+      <w:r>
+        <w:t>Medical Terminology (on-line course), University of Kentucky, Summer 2010.</w:t>
+      </w:r>
+    </w:p>
+    <w:p>
+      <w:r>
+        <w:t>Traditional Logic, Mars H</w:t>
+      </w:r>
+      <w:r>
+        <w:t>ill Christian Academy, 2008–2015</w:t>
+      </w:r>
+      <w:r>
+        <w:t>.</w:t>
+      </w:r>
+    </w:p>
+    <w:p>
+      <w:r>
+        <w:t>Latin years 3 and 4, Mars H</w:t>
+      </w:r>
+      <w:r>
+        <w:t>ill Christian Academy, 2009–2015</w:t>
+      </w:r>
+      <w:r>
+        <w:t>.</w:t>
+      </w:r>
+    </w:p>
+    <w:p>
+      <w:pPr>
+        <w:pStyle w:val="Heading4"/>
+      </w:pPr>
+      <w:bookmarkStart w:id="6" w:name="language"/>
       <w:bookmarkEnd w:id="6"/>
-    </w:p>
-    <w:p>
-      <w:r>
-        <w:t>Philosophy of C.S. Lewis, Asbury University, Spring 2014.</w:t>
-      </w:r>
-    </w:p>
-    <w:p>
-      <w:r>
-        <w:t>Social and Political Philosophy, Asbury University, Fall 2012, Fall 2014.</w:t>
-      </w:r>
-    </w:p>
-    <w:p>
-      <w:r>
-        <w:t>Introduction to Philosophy, Asbury University, Fall 2013–Fall 2014.</w:t>
-      </w:r>
-    </w:p>
-    <w:p>
-      <w:r>
-        <w:t>Business Ethics, University of Kentucky, Spring 2013–Fall 2013.</w:t>
-      </w:r>
-    </w:p>
-    <w:p>
-      <w:r>
-        <w:t>Knowledge and Reality, University of Kentucky, Fall 2</w:t>
-      </w:r>
-      <w:r>
-        <w:t>013–Spring 2015</w:t>
-      </w:r>
-      <w:r>
-        <w:t>.</w:t>
-      </w:r>
-    </w:p>
-    <w:p>
-      <w:r>
-        <w:t>Introduction to Ethics, University of Kentucky, Spring 2012–Fall 2012.</w:t>
-      </w:r>
-    </w:p>
-    <w:p>
-      <w:r>
-        <w:t>Symbolic Logic, University of Kentucky, Fall 2010–Fall 2011.</w:t>
-      </w:r>
-    </w:p>
-    <w:p>
-      <w:r>
-        <w:t>Latin 1 and 2, University of Kentucky, Fall 2009–Spring 2010.</w:t>
-      </w:r>
-    </w:p>
-    <w:p>
-      <w:r>
-        <w:t>Medical Terminology (on-line course), University of Kentucky, Summer 2010.</w:t>
-      </w:r>
-    </w:p>
-    <w:p>
-      <w:r>
-        <w:t>Traditional Logic, Mars H</w:t>
-      </w:r>
-      <w:r>
-        <w:t>ill Christian Academy, 2008–2015</w:t>
-      </w:r>
-      <w:r>
-        <w:t>.</w:t>
-      </w:r>
-    </w:p>
-    <w:p>
-      <w:r>
-        <w:t>Latin years 3 and 4, Mars H</w:t>
-      </w:r>
-      <w:r>
-        <w:t>ill Christian Academy, 2009–2015</w:t>
-      </w:r>
-      <w:r>
-        <w:t>.</w:t>
-      </w:r>
-    </w:p>
-    <w:p>
-      <w:pPr>
-        <w:pStyle w:val="Heading4"/>
-      </w:pPr>
-      <w:bookmarkStart w:id="7" w:name="language"/>
-      <w:bookmarkEnd w:id="7"/>
       <w:r>
         <w:t>Language</w:t>
       </w:r>
@@ -298,12 +296,161 @@
       </w:r>
     </w:p>
     <w:sectPr>
+      <w:headerReference w:type="even" r:id="rId8"/>
+      <w:headerReference w:type="default" r:id="rId9"/>
+      <w:footerReference w:type="even" r:id="rId10"/>
+      <w:footerReference w:type="default" r:id="rId11"/>
+      <w:headerReference w:type="first" r:id="rId12"/>
+      <w:footerReference w:type="first" r:id="rId13"/>
       <w:pgSz w:w="12240" w:h="15840"/>
-      <w:pgMar w:top="1008" w:right="1440" w:bottom="1440" w:left="1440" w:header="720" w:footer="720" w:gutter="0"/>
+      <w:pgMar w:top="1008" w:right="1440" w:bottom="1440" w:left="1440" w:header="432" w:footer="720" w:gutter="0"/>
       <w:cols w:space="720"/>
+      <w:docGrid w:linePitch="326"/>
     </w:sectPr>
   </w:body>
 </w:document>
+</file>
+
+<file path=word/endnotes.xml><?xml version="1.0" encoding="utf-8"?>
+<w:endnotes xmlns:wpc="http://schemas.microsoft.com/office/word/2010/wordprocessingCanvas" xmlns:mc="http://schemas.openxmlformats.org/markup-compatibility/2006" xmlns:o="urn:schemas-microsoft-com:office:office" xmlns:r="http://schemas.openxmlformats.org/officeDocument/2006/relationships" xmlns:m="http://schemas.openxmlformats.org/officeDocument/2006/math" xmlns:v="urn:schemas-microsoft-com:vml" xmlns:wp14="http://schemas.microsoft.com/office/word/2010/wordprocessingDrawing" xmlns:wp="http://schemas.openxmlformats.org/drawingml/2006/wordprocessingDrawing" xmlns:w10="urn:schemas-microsoft-com:office:word" xmlns:w="http://schemas.openxmlformats.org/wordprocessingml/2006/main" xmlns:w14="http://schemas.microsoft.com/office/word/2010/wordml" xmlns:w15="http://schemas.microsoft.com/office/word/2012/wordml" xmlns:wpg="http://schemas.microsoft.com/office/word/2010/wordprocessingGroup" xmlns:wpi="http://schemas.microsoft.com/office/word/2010/wordprocessingInk" xmlns:wne="http://schemas.microsoft.com/office/word/2006/wordml" xmlns:wps="http://schemas.microsoft.com/office/word/2010/wordprocessingShape" mc:Ignorable="w14 w15 wp14">
+  <w:endnote w:type="separator" w:id="-1">
+    <w:p>
+      <w:pPr>
+        <w:spacing w:before="0" w:after="0"/>
+      </w:pPr>
+      <w:r>
+        <w:separator/>
+      </w:r>
+    </w:p>
+  </w:endnote>
+  <w:endnote w:type="continuationSeparator" w:id="0">
+    <w:p>
+      <w:pPr>
+        <w:spacing w:before="0" w:after="0"/>
+      </w:pPr>
+      <w:r>
+        <w:continuationSeparator/>
+      </w:r>
+    </w:p>
+  </w:endnote>
+</w:endnotes>
+</file>
+
+<file path=word/footer1.xml><?xml version="1.0" encoding="utf-8"?>
+<w:ftr xmlns:wpc="http://schemas.microsoft.com/office/word/2010/wordprocessingCanvas" xmlns:mc="http://schemas.openxmlformats.org/markup-compatibility/2006" xmlns:o="urn:schemas-microsoft-com:office:office" xmlns:r="http://schemas.openxmlformats.org/officeDocument/2006/relationships" xmlns:m="http://schemas.openxmlformats.org/officeDocument/2006/math" xmlns:v="urn:schemas-microsoft-com:vml" xmlns:wp14="http://schemas.microsoft.com/office/word/2010/wordprocessingDrawing" xmlns:wp="http://schemas.openxmlformats.org/drawingml/2006/wordprocessingDrawing" xmlns:w10="urn:schemas-microsoft-com:office:word" xmlns:w="http://schemas.openxmlformats.org/wordprocessingml/2006/main" xmlns:w14="http://schemas.microsoft.com/office/word/2010/wordml" xmlns:w15="http://schemas.microsoft.com/office/word/2012/wordml" xmlns:wpg="http://schemas.microsoft.com/office/word/2010/wordprocessingGroup" xmlns:wpi="http://schemas.microsoft.com/office/word/2010/wordprocessingInk" xmlns:wne="http://schemas.microsoft.com/office/word/2006/wordml" xmlns:wps="http://schemas.microsoft.com/office/word/2010/wordprocessingShape" mc:Ignorable="w14 w15 wp14">
+  <w:p>
+    <w:pPr>
+      <w:pStyle w:val="Footer"/>
+    </w:pPr>
+  </w:p>
+</w:ftr>
+</file>
+
+<file path=word/footer2.xml><?xml version="1.0" encoding="utf-8"?>
+<w:ftr xmlns:wpc="http://schemas.microsoft.com/office/word/2010/wordprocessingCanvas" xmlns:mc="http://schemas.openxmlformats.org/markup-compatibility/2006" xmlns:o="urn:schemas-microsoft-com:office:office" xmlns:r="http://schemas.openxmlformats.org/officeDocument/2006/relationships" xmlns:m="http://schemas.openxmlformats.org/officeDocument/2006/math" xmlns:v="urn:schemas-microsoft-com:vml" xmlns:wp14="http://schemas.microsoft.com/office/word/2010/wordprocessingDrawing" xmlns:wp="http://schemas.openxmlformats.org/drawingml/2006/wordprocessingDrawing" xmlns:w10="urn:schemas-microsoft-com:office:word" xmlns:w="http://schemas.openxmlformats.org/wordprocessingml/2006/main" xmlns:w14="http://schemas.microsoft.com/office/word/2010/wordml" xmlns:w15="http://schemas.microsoft.com/office/word/2012/wordml" xmlns:wpg="http://schemas.microsoft.com/office/word/2010/wordprocessingGroup" xmlns:wpi="http://schemas.microsoft.com/office/word/2010/wordprocessingInk" xmlns:wne="http://schemas.microsoft.com/office/word/2006/wordml" xmlns:wps="http://schemas.microsoft.com/office/word/2010/wordprocessingShape" mc:Ignorable="w14 w15 wp14">
+  <w:p>
+    <w:pPr>
+      <w:pStyle w:val="Footer"/>
+    </w:pPr>
+  </w:p>
+</w:ftr>
+</file>
+
+<file path=word/footer3.xml><?xml version="1.0" encoding="utf-8"?>
+<w:ftr xmlns:wpc="http://schemas.microsoft.com/office/word/2010/wordprocessingCanvas" xmlns:mc="http://schemas.openxmlformats.org/markup-compatibility/2006" xmlns:o="urn:schemas-microsoft-com:office:office" xmlns:r="http://schemas.openxmlformats.org/officeDocument/2006/relationships" xmlns:m="http://schemas.openxmlformats.org/officeDocument/2006/math" xmlns:v="urn:schemas-microsoft-com:vml" xmlns:wp14="http://schemas.microsoft.com/office/word/2010/wordprocessingDrawing" xmlns:wp="http://schemas.openxmlformats.org/drawingml/2006/wordprocessingDrawing" xmlns:w10="urn:schemas-microsoft-com:office:word" xmlns:w="http://schemas.openxmlformats.org/wordprocessingml/2006/main" xmlns:w14="http://schemas.microsoft.com/office/word/2010/wordml" xmlns:w15="http://schemas.microsoft.com/office/word/2012/wordml" xmlns:wpg="http://schemas.microsoft.com/office/word/2010/wordprocessingGroup" xmlns:wpi="http://schemas.microsoft.com/office/word/2010/wordprocessingInk" xmlns:wne="http://schemas.microsoft.com/office/word/2006/wordml" xmlns:wps="http://schemas.microsoft.com/office/word/2010/wordprocessingShape" mc:Ignorable="w14 w15 wp14">
+  <w:p>
+    <w:pPr>
+      <w:pStyle w:val="Footer"/>
+    </w:pPr>
+  </w:p>
+</w:ftr>
+</file>
+
+<file path=word/footnotes.xml><?xml version="1.0" encoding="utf-8"?>
+<w:footnotes xmlns:wpc="http://schemas.microsoft.com/office/word/2010/wordprocessingCanvas" xmlns:mc="http://schemas.openxmlformats.org/markup-compatibility/2006" xmlns:o="urn:schemas-microsoft-com:office:office" xmlns:r="http://schemas.openxmlformats.org/officeDocument/2006/relationships" xmlns:m="http://schemas.openxmlformats.org/officeDocument/2006/math" xmlns:v="urn:schemas-microsoft-com:vml" xmlns:wp14="http://schemas.microsoft.com/office/word/2010/wordprocessingDrawing" xmlns:wp="http://schemas.openxmlformats.org/drawingml/2006/wordprocessingDrawing" xmlns:w10="urn:schemas-microsoft-com:office:word" xmlns:w="http://schemas.openxmlformats.org/wordprocessingml/2006/main" xmlns:w14="http://schemas.microsoft.com/office/word/2010/wordml" xmlns:w15="http://schemas.microsoft.com/office/word/2012/wordml" xmlns:wpg="http://schemas.microsoft.com/office/word/2010/wordprocessingGroup" xmlns:wpi="http://schemas.microsoft.com/office/word/2010/wordprocessingInk" xmlns:wne="http://schemas.microsoft.com/office/word/2006/wordml" xmlns:wps="http://schemas.microsoft.com/office/word/2010/wordprocessingShape" mc:Ignorable="w14 w15 wp14">
+  <w:footnote w:type="separator" w:id="-1">
+    <w:p>
+      <w:pPr>
+        <w:spacing w:before="0" w:after="0"/>
+      </w:pPr>
+      <w:r>
+        <w:separator/>
+      </w:r>
+    </w:p>
+  </w:footnote>
+  <w:footnote w:type="continuationSeparator" w:id="0">
+    <w:p>
+      <w:pPr>
+        <w:spacing w:before="0" w:after="0"/>
+      </w:pPr>
+      <w:r>
+        <w:continuationSeparator/>
+      </w:r>
+    </w:p>
+  </w:footnote>
+</w:footnotes>
+</file>
+
+<file path=word/header1.xml><?xml version="1.0" encoding="utf-8"?>
+<w:hdr xmlns:wpc="http://schemas.microsoft.com/office/word/2010/wordprocessingCanvas" xmlns:mc="http://schemas.openxmlformats.org/markup-compatibility/2006" xmlns:o="urn:schemas-microsoft-com:office:office" xmlns:r="http://schemas.openxmlformats.org/officeDocument/2006/relationships" xmlns:m="http://schemas.openxmlformats.org/officeDocument/2006/math" xmlns:v="urn:schemas-microsoft-com:vml" xmlns:wp14="http://schemas.microsoft.com/office/word/2010/wordprocessingDrawing" xmlns:wp="http://schemas.openxmlformats.org/drawingml/2006/wordprocessingDrawing" xmlns:w10="urn:schemas-microsoft-com:office:word" xmlns:w="http://schemas.openxmlformats.org/wordprocessingml/2006/main" xmlns:w14="http://schemas.microsoft.com/office/word/2010/wordml" xmlns:w15="http://schemas.microsoft.com/office/word/2012/wordml" xmlns:wpg="http://schemas.microsoft.com/office/word/2010/wordprocessingGroup" xmlns:wpi="http://schemas.microsoft.com/office/word/2010/wordprocessingInk" xmlns:wne="http://schemas.microsoft.com/office/word/2006/wordml" xmlns:wps="http://schemas.microsoft.com/office/word/2010/wordprocessingShape" mc:Ignorable="w14 w15 wp14">
+  <w:p>
+    <w:pPr>
+      <w:pStyle w:val="Header"/>
+    </w:pPr>
+  </w:p>
+</w:hdr>
+</file>
+
+<file path=word/header2.xml><?xml version="1.0" encoding="utf-8"?>
+<w:hdr xmlns:wpc="http://schemas.microsoft.com/office/word/2010/wordprocessingCanvas" xmlns:mc="http://schemas.openxmlformats.org/markup-compatibility/2006" xmlns:o="urn:schemas-microsoft-com:office:office" xmlns:r="http://schemas.openxmlformats.org/officeDocument/2006/relationships" xmlns:m="http://schemas.openxmlformats.org/officeDocument/2006/math" xmlns:v="urn:schemas-microsoft-com:vml" xmlns:wp14="http://schemas.microsoft.com/office/word/2010/wordprocessingDrawing" xmlns:wp="http://schemas.openxmlformats.org/drawingml/2006/wordprocessingDrawing" xmlns:w10="urn:schemas-microsoft-com:office:word" xmlns:w="http://schemas.openxmlformats.org/wordprocessingml/2006/main" xmlns:w14="http://schemas.microsoft.com/office/word/2010/wordml" xmlns:w15="http://schemas.microsoft.com/office/word/2012/wordml" xmlns:wpg="http://schemas.microsoft.com/office/word/2010/wordprocessingGroup" xmlns:wpi="http://schemas.microsoft.com/office/word/2010/wordprocessingInk" xmlns:wne="http://schemas.microsoft.com/office/word/2006/wordml" xmlns:wps="http://schemas.microsoft.com/office/word/2010/wordprocessingShape" mc:Ignorable="w14 w15 wp14">
+  <w:p>
+    <w:pPr>
+      <w:pStyle w:val="Header"/>
+    </w:pPr>
+    <w:bookmarkStart w:id="7" w:name="_GoBack"/>
+    <w:bookmarkEnd w:id="7"/>
+    <w:r>
+      <w:t xml:space="preserve">Dan Sheffler </w:t>
+    </w:r>
+    <w:r>
+      <w:tab/>
+    </w:r>
+    <w:r>
+      <w:tab/>
+    </w:r>
+    <w:r>
+      <w:fldChar w:fldCharType="begin"/>
+    </w:r>
+    <w:r>
+      <w:instrText xml:space="preserve"> PAGE   \* MERGEFORMAT </w:instrText>
+    </w:r>
+    <w:r>
+      <w:fldChar w:fldCharType="separate"/>
+    </w:r>
+    <w:r>
+      <w:rPr>
+        <w:noProof/>
+      </w:rPr>
+      <w:t>1</w:t>
+    </w:r>
+    <w:r>
+      <w:rPr>
+        <w:noProof/>
+      </w:rPr>
+      <w:fldChar w:fldCharType="end"/>
+    </w:r>
+  </w:p>
+</w:hdr>
+</file>
+
+<file path=word/header3.xml><?xml version="1.0" encoding="utf-8"?>
+<w:hdr xmlns:wpc="http://schemas.microsoft.com/office/word/2010/wordprocessingCanvas" xmlns:mc="http://schemas.openxmlformats.org/markup-compatibility/2006" xmlns:o="urn:schemas-microsoft-com:office:office" xmlns:r="http://schemas.openxmlformats.org/officeDocument/2006/relationships" xmlns:m="http://schemas.openxmlformats.org/officeDocument/2006/math" xmlns:v="urn:schemas-microsoft-com:vml" xmlns:wp14="http://schemas.microsoft.com/office/word/2010/wordprocessingDrawing" xmlns:wp="http://schemas.openxmlformats.org/drawingml/2006/wordprocessingDrawing" xmlns:w10="urn:schemas-microsoft-com:office:word" xmlns:w="http://schemas.openxmlformats.org/wordprocessingml/2006/main" xmlns:w14="http://schemas.microsoft.com/office/word/2010/wordml" xmlns:w15="http://schemas.microsoft.com/office/word/2012/wordml" xmlns:wpg="http://schemas.microsoft.com/office/word/2010/wordprocessingGroup" xmlns:wpi="http://schemas.microsoft.com/office/word/2010/wordprocessingInk" xmlns:wne="http://schemas.microsoft.com/office/word/2006/wordml" xmlns:wps="http://schemas.microsoft.com/office/word/2010/wordprocessingShape" mc:Ignorable="w14 w15 wp14">
+  <w:p>
+    <w:pPr>
+      <w:pStyle w:val="Header"/>
+    </w:pPr>
+  </w:p>
+</w:hdr>
 </file>
 
 <file path=word/numbering.xml><?xml version="1.0" encoding="utf-8"?>
@@ -535,7 +682,7 @@
     <w:lsdException w:name="Normal Indent" w:semiHidden="1" w:unhideWhenUsed="1"/>
     <w:lsdException w:name="footnote text" w:semiHidden="1" w:unhideWhenUsed="1"/>
     <w:lsdException w:name="annotation text" w:semiHidden="1" w:unhideWhenUsed="1"/>
-    <w:lsdException w:name="header" w:semiHidden="1" w:unhideWhenUsed="1"/>
+    <w:lsdException w:name="header" w:semiHidden="1" w:uiPriority="99" w:unhideWhenUsed="1"/>
     <w:lsdException w:name="footer" w:semiHidden="1" w:unhideWhenUsed="1"/>
     <w:lsdException w:name="index heading" w:semiHidden="1" w:unhideWhenUsed="1"/>
     <w:lsdException w:name="caption" w:semiHidden="1" w:unhideWhenUsed="1"/>
@@ -1471,6 +1618,54 @@
       <w:rFonts w:ascii="Segoe UI" w:hAnsi="Segoe UI" w:cs="Segoe UI"/>
       <w:sz w:val="18"/>
       <w:szCs w:val="18"/>
+    </w:rPr>
+  </w:style>
+  <w:style w:type="paragraph" w:styleId="Header">
+    <w:name w:val="header"/>
+    <w:basedOn w:val="Normal"/>
+    <w:link w:val="HeaderChar"/>
+    <w:uiPriority w:val="99"/>
+    <w:unhideWhenUsed/>
+    <w:rsid w:val="00A642B5"/>
+    <w:pPr>
+      <w:tabs>
+        <w:tab w:val="center" w:pos="4680"/>
+        <w:tab w:val="right" w:pos="9360"/>
+      </w:tabs>
+      <w:spacing w:before="0" w:after="0"/>
+    </w:pPr>
+  </w:style>
+  <w:style w:type="character" w:customStyle="1" w:styleId="HeaderChar">
+    <w:name w:val="Header Char"/>
+    <w:basedOn w:val="DefaultParagraphFont"/>
+    <w:link w:val="Header"/>
+    <w:uiPriority w:val="99"/>
+    <w:rsid w:val="00A642B5"/>
+    <w:rPr>
+      <w:rFonts w:ascii="Palatino Linotype" w:hAnsi="Palatino Linotype"/>
+    </w:rPr>
+  </w:style>
+  <w:style w:type="paragraph" w:styleId="Footer">
+    <w:name w:val="footer"/>
+    <w:basedOn w:val="Normal"/>
+    <w:link w:val="FooterChar"/>
+    <w:unhideWhenUsed/>
+    <w:rsid w:val="00A642B5"/>
+    <w:pPr>
+      <w:tabs>
+        <w:tab w:val="center" w:pos="4680"/>
+        <w:tab w:val="right" w:pos="9360"/>
+      </w:tabs>
+      <w:spacing w:before="0" w:after="0"/>
+    </w:pPr>
+  </w:style>
+  <w:style w:type="character" w:customStyle="1" w:styleId="FooterChar">
+    <w:name w:val="Footer Char"/>
+    <w:basedOn w:val="DefaultParagraphFont"/>
+    <w:link w:val="Footer"/>
+    <w:rsid w:val="00A642B5"/>
+    <w:rPr>
+      <w:rFonts w:ascii="Palatino Linotype" w:hAnsi="Palatino Linotype"/>
     </w:rPr>
   </w:style>
 </w:styles>
@@ -1792,4 +1987,16 @@
   </a:objectDefaults>
   <a:extraClrSchemeLst/>
 </a:theme>
+</file>
+
+<file path=customXml/item1.xml><?xml version="1.0" encoding="utf-8"?>
+<b:Sources xmlns:b="http://schemas.openxmlformats.org/officeDocument/2006/bibliography" xmlns="http://schemas.openxmlformats.org/officeDocument/2006/bibliography" SelectedStyle="\APASixthEditionOfficeOnline.xsl" StyleName="APA" Version="6"/>
+</file>
+
+<file path=customXml/itemProps1.xml><?xml version="1.0" encoding="utf-8"?>
+<ds:datastoreItem xmlns:ds="http://schemas.openxmlformats.org/officeDocument/2006/customXml" ds:itemID="{AFEFD1A6-6FF4-45B3-AE8B-C4385B673551}">
+  <ds:schemaRefs>
+    <ds:schemaRef ds:uri="http://schemas.openxmlformats.org/officeDocument/2006/bibliography"/>
+  </ds:schemaRefs>
+</ds:datastoreItem>
 </file>
</xml_diff>

<commit_message>
Critic Markup and tweeks
</commit_message>
<xml_diff>
--- a/cv.docx
+++ b/cv.docx
@@ -7,15 +7,11 @@
         <w:pStyle w:val="Heading3"/>
       </w:pPr>
       <w:bookmarkStart w:id="0" w:name="dan-sheffler---cv"/>
+      <w:bookmarkStart w:id="1" w:name="_GoBack"/>
       <w:bookmarkEnd w:id="0"/>
-      <w:r>
-        <w:t xml:space="preserve">Dan </w:t>
-      </w:r>
-      <w:r>
-        <w:t>Sheffler</w:t>
-      </w:r>
-      <w:r>
-        <w:t xml:space="preserve"> - CV</w:t>
+      <w:bookmarkEnd w:id="1"/>
+      <w:r>
+        <w:t>Dan Sheffler - CV</w:t>
       </w:r>
     </w:p>
     <w:p>
@@ -60,16 +56,16 @@
       <w:pPr>
         <w:pStyle w:val="Heading4"/>
       </w:pPr>
-      <w:bookmarkStart w:id="1" w:name="specialization-and-competence"/>
-      <w:bookmarkEnd w:id="1"/>
-      <w:r>
-        <w:t xml:space="preserve">Specialization and </w:t>
-      </w:r>
-      <w:r>
-        <w:t>Competence</w:t>
-      </w:r>
-    </w:p>
-    <w:p>
+      <w:bookmarkStart w:id="2" w:name="specialization-and-competence"/>
+      <w:bookmarkEnd w:id="2"/>
+      <w:r>
+        <w:t>Specialization and Competence</w:t>
+      </w:r>
+    </w:p>
+    <w:p>
+      <w:pPr>
+        <w:pStyle w:val="FirstParagraph"/>
+      </w:pPr>
       <w:r>
         <w:rPr>
           <w:b/>
@@ -81,6 +77,9 @@
       </w:r>
     </w:p>
     <w:p>
+      <w:pPr>
+        <w:pStyle w:val="BodyText"/>
+      </w:pPr>
       <w:r>
         <w:rPr>
           <w:b/>
@@ -88,38 +87,50 @@
         <w:t>Competence</w:t>
       </w:r>
       <w:r>
-        <w:t>: Philosophy of Religion, Contemporary Metaphysics (especially metaphysics of free will and</w:t>
-      </w:r>
-      <w:r>
-        <w:t xml:space="preserve"> metaphysics of time), and Medieval Philosophy.</w:t>
+        <w:t>: Philosophy of Religion, Contemporary Metaphysics (especially metaphysics of free will and metaphysics of time), and Medieval Philosophy.</w:t>
       </w:r>
     </w:p>
     <w:p>
       <w:pPr>
         <w:pStyle w:val="Heading4"/>
       </w:pPr>
-      <w:bookmarkStart w:id="2" w:name="education"/>
-      <w:bookmarkEnd w:id="2"/>
+      <w:bookmarkStart w:id="3" w:name="education"/>
+      <w:bookmarkEnd w:id="3"/>
       <w:r>
         <w:t>Education</w:t>
       </w:r>
     </w:p>
     <w:p>
+      <w:pPr>
+        <w:pStyle w:val="FirstParagraph"/>
+      </w:pPr>
       <w:r>
         <w:t>PhD, Philosophy, University of Kentucky, (in progress, expected graduation in 2016).</w:t>
       </w:r>
     </w:p>
     <w:p>
-      <w:r>
-        <w:t>M.A., Philosophy, University of Kentucky, 2012.</w:t>
-      </w:r>
-    </w:p>
-    <w:p>
+      <w:pPr>
+        <w:pStyle w:val="BodyText"/>
+      </w:pPr>
+      <w:r>
+        <w:t>M.A., Philosophy, Univ</w:t>
+      </w:r>
+      <w:r>
+        <w:t>ersity of Kentucky, 2012.</w:t>
+      </w:r>
+    </w:p>
+    <w:p>
+      <w:pPr>
+        <w:pStyle w:val="BodyText"/>
+      </w:pPr>
       <w:r>
         <w:t>M.A., Classics, University of Kentucky, 2010.</w:t>
       </w:r>
     </w:p>
     <w:p>
+      <w:pPr>
+        <w:pStyle w:val="BodyText"/>
+      </w:pPr>
       <w:r>
         <w:t>B.A., Philosophy and Classics, University of Kentucky, 2010.</w:t>
       </w:r>
@@ -128,18 +139,27 @@
       <w:pPr>
         <w:pStyle w:val="Heading4"/>
       </w:pPr>
-      <w:bookmarkStart w:id="3" w:name="presentations"/>
-      <w:bookmarkEnd w:id="3"/>
+      <w:bookmarkStart w:id="4" w:name="presentations"/>
+      <w:bookmarkEnd w:id="4"/>
       <w:r>
         <w:t>Presentations</w:t>
       </w:r>
     </w:p>
     <w:p>
-      <w:r>
-        <w:t>“Why Molinism Does Not Help with the Rollback Argument,” Society of Christian Philosophers, Trinity College, March 2014.</w:t>
-      </w:r>
-    </w:p>
-    <w:p>
+      <w:pPr>
+        <w:pStyle w:val="FirstParagraph"/>
+      </w:pPr>
+      <w:r>
+        <w:t xml:space="preserve">“Why Molinism Does Not Help with the Rollback Argument,” Society of Christian Philosophers, Trinity College, </w:t>
+      </w:r>
+      <w:r>
+        <w:t>March 2014.</w:t>
+      </w:r>
+    </w:p>
+    <w:p>
+      <w:pPr>
+        <w:pStyle w:val="BodyText"/>
+      </w:pPr>
       <w:r>
         <w:t xml:space="preserve">“The Sun and the Good: the Allegory of the Sun in </w:t>
       </w:r>
@@ -154,6 +174,9 @@
       </w:r>
     </w:p>
     <w:p>
+      <w:pPr>
+        <w:pStyle w:val="BodyText"/>
+      </w:pPr>
       <w:r>
         <w:t>“A Complex Eternity,” Society of Christian Philosophers, Georgetown University, April 2013.</w:t>
       </w:r>
@@ -162,150 +185,196 @@
       <w:pPr>
         <w:pStyle w:val="Heading4"/>
       </w:pPr>
-      <w:bookmarkStart w:id="4" w:name="awards"/>
-      <w:bookmarkEnd w:id="4"/>
+      <w:bookmarkStart w:id="5" w:name="awards"/>
+      <w:bookmarkEnd w:id="5"/>
       <w:r>
         <w:t>Awards</w:t>
       </w:r>
     </w:p>
     <w:p>
-      <w:r>
-        <w:t>Best graduate student paper ($500) awarded by Society of Christian Philosophers for “A Complex Eternity,” April 2013.</w:t>
-      </w:r>
-    </w:p>
-    <w:p>
+      <w:pPr>
+        <w:pStyle w:val="FirstParagraph"/>
+      </w:pPr>
+      <w:r>
+        <w:t>Best grad</w:t>
+      </w:r>
+      <w:r>
+        <w:t>uate student paper ($500) awarded by Society of Christian Philosophers for “A Complex Eternity,” April 2013.</w:t>
+      </w:r>
+    </w:p>
+    <w:p>
+      <w:pPr>
+        <w:pStyle w:val="BodyText"/>
+      </w:pPr>
       <w:r>
         <w:t>Accepted into University Scholars program at the University of Kentucky for classics, 2008–2010.</w:t>
       </w:r>
     </w:p>
     <w:p>
-      <w:r>
-        <w:t>Research grant from University of Kentucky Eureka fund ($2,000), 2006.</w:t>
+      <w:pPr>
+        <w:pStyle w:val="BodyText"/>
+      </w:pPr>
+      <w:r>
+        <w:t xml:space="preserve">Research grant from University of Kentucky Eureka </w:t>
+      </w:r>
+      <w:r>
+        <w:t>fund ($2,000), 2006.</w:t>
       </w:r>
     </w:p>
     <w:p>
       <w:pPr>
         <w:pStyle w:val="Heading4"/>
       </w:pPr>
-      <w:bookmarkStart w:id="5" w:name="teaching"/>
-      <w:bookmarkEnd w:id="5"/>
+      <w:bookmarkStart w:id="6" w:name="teaching"/>
+      <w:bookmarkEnd w:id="6"/>
+      <w:r>
+        <w:t>Teaching</w:t>
+      </w:r>
+    </w:p>
+    <w:p>
+      <w:pPr>
+        <w:pStyle w:val="FirstParagraph"/>
+      </w:pPr>
+      <w:r>
+        <w:t>Introduction to Philosophy (on-line course), Asbury University, Fall 2015.</w:t>
+      </w:r>
+    </w:p>
+    <w:p>
+      <w:pPr>
+        <w:pStyle w:val="BodyText"/>
+      </w:pPr>
+      <w:r>
+        <w:t>Ancient and Medieval Philosophy, Asbury University, Spring 2015.</w:t>
+      </w:r>
+    </w:p>
+    <w:p>
+      <w:pPr>
+        <w:pStyle w:val="BodyText"/>
+      </w:pPr>
+      <w:r>
+        <w:t>Philosophy of C.S. Lewis, Asbury University, Spring 2014.</w:t>
+      </w:r>
+    </w:p>
+    <w:p>
+      <w:pPr>
+        <w:pStyle w:val="BodyText"/>
+      </w:pPr>
       <w:r>
         <w:lastRenderedPageBreak/>
-        <w:t>Teaching</w:t>
-      </w:r>
-    </w:p>
-    <w:p>
-      <w:r>
-        <w:t>Ancient and Medieval Philosophy, Asbury University, Spring 2015</w:t>
-      </w:r>
-      <w:r>
-        <w:t>.</w:t>
-      </w:r>
-    </w:p>
-    <w:p>
-      <w:r>
-        <w:t>Philosophy of C.S. Lewis, Asbury University, Spring 2014.</w:t>
-      </w:r>
-    </w:p>
-    <w:p>
-      <w:r>
-        <w:t>Social and Political Philosophy, Asbury University, Fall 2012, Fall 2014.</w:t>
-      </w:r>
-    </w:p>
-    <w:p>
+        <w:t>Social and Political Philoso</w:t>
+      </w:r>
+      <w:r>
+        <w:t>phy, Asbury University, Fall 2012, Fall 2014.</w:t>
+      </w:r>
+    </w:p>
+    <w:p>
+      <w:pPr>
+        <w:pStyle w:val="BodyText"/>
+      </w:pPr>
       <w:r>
         <w:t>Introduction to Philosophy, Asbury University, Fall 2013–Fall 2014.</w:t>
       </w:r>
     </w:p>
     <w:p>
+      <w:pPr>
+        <w:pStyle w:val="BodyText"/>
+      </w:pPr>
       <w:r>
         <w:t>Business Ethics, University of Kentucky, Spring 2013–Fall 2013.</w:t>
       </w:r>
     </w:p>
     <w:p>
-      <w:r>
-        <w:t>Knowledge and Reality, University of Kentucky, Fall 2</w:t>
-      </w:r>
-      <w:r>
-        <w:t>013–Spring 2015</w:t>
-      </w:r>
-      <w:r>
-        <w:t>.</w:t>
-      </w:r>
-    </w:p>
-    <w:p>
-      <w:r>
-        <w:t>Introduction to Ethics, University of Kentucky, Spring 2012–Fall 2012.</w:t>
-      </w:r>
-    </w:p>
-    <w:p>
+      <w:pPr>
+        <w:pStyle w:val="BodyText"/>
+      </w:pPr>
+      <w:r>
+        <w:t>Knowledge and Reality, University of Kentucky, Fall 2013–Fall 2015.</w:t>
+      </w:r>
+    </w:p>
+    <w:p>
+      <w:pPr>
+        <w:pStyle w:val="BodyText"/>
+      </w:pPr>
+      <w:r>
+        <w:t>Introducti</w:t>
+      </w:r>
+      <w:r>
+        <w:t>on to Ethics, University of Kentucky, Spring 2012–Fall 2012.</w:t>
+      </w:r>
+    </w:p>
+    <w:p>
+      <w:pPr>
+        <w:pStyle w:val="BodyText"/>
+      </w:pPr>
       <w:r>
         <w:t>Symbolic Logic, University of Kentucky, Fall 2010–Fall 2011.</w:t>
       </w:r>
     </w:p>
     <w:p>
+      <w:pPr>
+        <w:pStyle w:val="BodyText"/>
+      </w:pPr>
       <w:r>
         <w:t>Latin 1 and 2, University of Kentucky, Fall 2009–Spring 2010.</w:t>
       </w:r>
     </w:p>
     <w:p>
+      <w:pPr>
+        <w:pStyle w:val="BodyText"/>
+      </w:pPr>
       <w:r>
         <w:t>Medical Terminology (on-line course), University of Kentucky, Summer 2010.</w:t>
       </w:r>
     </w:p>
     <w:p>
-      <w:r>
-        <w:t>Traditional Logic, Mars H</w:t>
-      </w:r>
-      <w:r>
-        <w:t>ill Christian Academy, 2008–2015</w:t>
-      </w:r>
-      <w:r>
-        <w:t>.</w:t>
-      </w:r>
-    </w:p>
-    <w:p>
-      <w:r>
-        <w:t>Latin years 3 and 4, Mars H</w:t>
-      </w:r>
-      <w:r>
-        <w:t>ill Christian Academy, 2009–2015</w:t>
-      </w:r>
-      <w:r>
-        <w:t>.</w:t>
+      <w:pPr>
+        <w:pStyle w:val="BodyText"/>
+      </w:pPr>
+      <w:r>
+        <w:t>Traditional Logic, Mars Hill Christian Academy, 2008–2014.</w:t>
+      </w:r>
+    </w:p>
+    <w:p>
+      <w:pPr>
+        <w:pStyle w:val="BodyText"/>
+      </w:pPr>
+      <w:r>
+        <w:t>Latin years 3 and 4, Mars Hill Christian Academy, 2009–2015.</w:t>
       </w:r>
     </w:p>
     <w:p>
       <w:pPr>
         <w:pStyle w:val="Heading4"/>
       </w:pPr>
-      <w:bookmarkStart w:id="6" w:name="language"/>
-      <w:bookmarkEnd w:id="6"/>
+      <w:bookmarkStart w:id="7" w:name="language"/>
+      <w:bookmarkEnd w:id="7"/>
       <w:r>
         <w:t>Language</w:t>
       </w:r>
     </w:p>
     <w:p>
-      <w:r>
-        <w:t>Advanced ability in Greek with extensive reading experience in Homeric, Attic, Ionic, Hellenistic, Koine, Late Antique, and Patristic authors.</w:t>
-      </w:r>
-    </w:p>
-    <w:p>
+      <w:pPr>
+        <w:pStyle w:val="FirstParagraph"/>
+      </w:pPr>
+      <w:r>
+        <w:t>Advanced ability in Greek with extensive reading exp</w:t>
+      </w:r>
+      <w:r>
+        <w:t>erience in Homeric, Attic, Ionic, Hellenistic, Koine, Late Antique, and Patristic authors.</w:t>
+      </w:r>
+    </w:p>
+    <w:p>
+      <w:pPr>
+        <w:pStyle w:val="BodyText"/>
+      </w:pPr>
       <w:r>
         <w:t>Advanced ability and teaching experience in Latin with extensive reading experience in Early, Augustan, Late Imperial, Christian, and Medieval authors.</w:t>
       </w:r>
     </w:p>
     <w:sectPr>
-      <w:headerReference w:type="even" r:id="rId8"/>
-      <w:headerReference w:type="default" r:id="rId9"/>
-      <w:footerReference w:type="even" r:id="rId10"/>
-      <w:footerReference w:type="default" r:id="rId11"/>
-      <w:headerReference w:type="first" r:id="rId12"/>
-      <w:footerReference w:type="first" r:id="rId13"/>
       <w:pgSz w:w="12240" w:h="15840"/>
-      <w:pgMar w:top="1008" w:right="1440" w:bottom="1440" w:left="1440" w:header="432" w:footer="720" w:gutter="0"/>
+      <w:pgMar w:top="1440" w:right="1440" w:bottom="1440" w:left="1440" w:header="720" w:footer="720" w:gutter="0"/>
       <w:cols w:space="720"/>
-      <w:docGrid w:linePitch="326"/>
     </w:sectPr>
   </w:body>
 </w:document>
@@ -316,7 +385,7 @@
   <w:endnote w:type="separator" w:id="-1">
     <w:p>
       <w:pPr>
-        <w:spacing w:before="0" w:after="0"/>
+        <w:spacing w:after="0"/>
       </w:pPr>
       <w:r>
         <w:separator/>
@@ -326,7 +395,7 @@
   <w:endnote w:type="continuationSeparator" w:id="0">
     <w:p>
       <w:pPr>
-        <w:spacing w:before="0" w:after="0"/>
+        <w:spacing w:after="0"/>
       </w:pPr>
       <w:r>
         <w:continuationSeparator/>
@@ -334,45 +403,12 @@
     </w:p>
   </w:endnote>
 </w:endnotes>
-</file>
-
-<file path=word/footer1.xml><?xml version="1.0" encoding="utf-8"?>
-<w:ftr xmlns:wpc="http://schemas.microsoft.com/office/word/2010/wordprocessingCanvas" xmlns:mc="http://schemas.openxmlformats.org/markup-compatibility/2006" xmlns:o="urn:schemas-microsoft-com:office:office" xmlns:r="http://schemas.openxmlformats.org/officeDocument/2006/relationships" xmlns:m="http://schemas.openxmlformats.org/officeDocument/2006/math" xmlns:v="urn:schemas-microsoft-com:vml" xmlns:wp14="http://schemas.microsoft.com/office/word/2010/wordprocessingDrawing" xmlns:wp="http://schemas.openxmlformats.org/drawingml/2006/wordprocessingDrawing" xmlns:w10="urn:schemas-microsoft-com:office:word" xmlns:w="http://schemas.openxmlformats.org/wordprocessingml/2006/main" xmlns:w14="http://schemas.microsoft.com/office/word/2010/wordml" xmlns:w15="http://schemas.microsoft.com/office/word/2012/wordml" xmlns:wpg="http://schemas.microsoft.com/office/word/2010/wordprocessingGroup" xmlns:wpi="http://schemas.microsoft.com/office/word/2010/wordprocessingInk" xmlns:wne="http://schemas.microsoft.com/office/word/2006/wordml" xmlns:wps="http://schemas.microsoft.com/office/word/2010/wordprocessingShape" mc:Ignorable="w14 w15 wp14">
-  <w:p>
-    <w:pPr>
-      <w:pStyle w:val="Footer"/>
-    </w:pPr>
-  </w:p>
-</w:ftr>
-</file>
-
-<file path=word/footer2.xml><?xml version="1.0" encoding="utf-8"?>
-<w:ftr xmlns:wpc="http://schemas.microsoft.com/office/word/2010/wordprocessingCanvas" xmlns:mc="http://schemas.openxmlformats.org/markup-compatibility/2006" xmlns:o="urn:schemas-microsoft-com:office:office" xmlns:r="http://schemas.openxmlformats.org/officeDocument/2006/relationships" xmlns:m="http://schemas.openxmlformats.org/officeDocument/2006/math" xmlns:v="urn:schemas-microsoft-com:vml" xmlns:wp14="http://schemas.microsoft.com/office/word/2010/wordprocessingDrawing" xmlns:wp="http://schemas.openxmlformats.org/drawingml/2006/wordprocessingDrawing" xmlns:w10="urn:schemas-microsoft-com:office:word" xmlns:w="http://schemas.openxmlformats.org/wordprocessingml/2006/main" xmlns:w14="http://schemas.microsoft.com/office/word/2010/wordml" xmlns:w15="http://schemas.microsoft.com/office/word/2012/wordml" xmlns:wpg="http://schemas.microsoft.com/office/word/2010/wordprocessingGroup" xmlns:wpi="http://schemas.microsoft.com/office/word/2010/wordprocessingInk" xmlns:wne="http://schemas.microsoft.com/office/word/2006/wordml" xmlns:wps="http://schemas.microsoft.com/office/word/2010/wordprocessingShape" mc:Ignorable="w14 w15 wp14">
-  <w:p>
-    <w:pPr>
-      <w:pStyle w:val="Footer"/>
-    </w:pPr>
-  </w:p>
-</w:ftr>
-</file>
-
-<file path=word/footer3.xml><?xml version="1.0" encoding="utf-8"?>
-<w:ftr xmlns:wpc="http://schemas.microsoft.com/office/word/2010/wordprocessingCanvas" xmlns:mc="http://schemas.openxmlformats.org/markup-compatibility/2006" xmlns:o="urn:schemas-microsoft-com:office:office" xmlns:r="http://schemas.openxmlformats.org/officeDocument/2006/relationships" xmlns:m="http://schemas.openxmlformats.org/officeDocument/2006/math" xmlns:v="urn:schemas-microsoft-com:vml" xmlns:wp14="http://schemas.microsoft.com/office/word/2010/wordprocessingDrawing" xmlns:wp="http://schemas.openxmlformats.org/drawingml/2006/wordprocessingDrawing" xmlns:w10="urn:schemas-microsoft-com:office:word" xmlns:w="http://schemas.openxmlformats.org/wordprocessingml/2006/main" xmlns:w14="http://schemas.microsoft.com/office/word/2010/wordml" xmlns:w15="http://schemas.microsoft.com/office/word/2012/wordml" xmlns:wpg="http://schemas.microsoft.com/office/word/2010/wordprocessingGroup" xmlns:wpi="http://schemas.microsoft.com/office/word/2010/wordprocessingInk" xmlns:wne="http://schemas.microsoft.com/office/word/2006/wordml" xmlns:wps="http://schemas.microsoft.com/office/word/2010/wordprocessingShape" mc:Ignorable="w14 w15 wp14">
-  <w:p>
-    <w:pPr>
-      <w:pStyle w:val="Footer"/>
-    </w:pPr>
-  </w:p>
-</w:ftr>
 </file>
 
 <file path=word/footnotes.xml><?xml version="1.0" encoding="utf-8"?>
 <w:footnotes xmlns:wpc="http://schemas.microsoft.com/office/word/2010/wordprocessingCanvas" xmlns:mc="http://schemas.openxmlformats.org/markup-compatibility/2006" xmlns:o="urn:schemas-microsoft-com:office:office" xmlns:r="http://schemas.openxmlformats.org/officeDocument/2006/relationships" xmlns:m="http://schemas.openxmlformats.org/officeDocument/2006/math" xmlns:v="urn:schemas-microsoft-com:vml" xmlns:wp14="http://schemas.microsoft.com/office/word/2010/wordprocessingDrawing" xmlns:wp="http://schemas.openxmlformats.org/drawingml/2006/wordprocessingDrawing" xmlns:w10="urn:schemas-microsoft-com:office:word" xmlns:w="http://schemas.openxmlformats.org/wordprocessingml/2006/main" xmlns:w14="http://schemas.microsoft.com/office/word/2010/wordml" xmlns:w15="http://schemas.microsoft.com/office/word/2012/wordml" xmlns:wpg="http://schemas.microsoft.com/office/word/2010/wordprocessingGroup" xmlns:wpi="http://schemas.microsoft.com/office/word/2010/wordprocessingInk" xmlns:wne="http://schemas.microsoft.com/office/word/2006/wordml" xmlns:wps="http://schemas.microsoft.com/office/word/2010/wordprocessingShape" mc:Ignorable="w14 w15 wp14">
   <w:footnote w:type="separator" w:id="-1">
     <w:p>
-      <w:pPr>
-        <w:spacing w:before="0" w:after="0"/>
-      </w:pPr>
       <w:r>
         <w:separator/>
       </w:r>
@@ -380,9 +416,6 @@
   </w:footnote>
   <w:footnote w:type="continuationSeparator" w:id="0">
     <w:p>
-      <w:pPr>
-        <w:spacing w:before="0" w:after="0"/>
-      </w:pPr>
       <w:r>
         <w:continuationSeparator/>
       </w:r>
@@ -391,74 +424,12 @@
 </w:footnotes>
 </file>
 
-<file path=word/header1.xml><?xml version="1.0" encoding="utf-8"?>
-<w:hdr xmlns:wpc="http://schemas.microsoft.com/office/word/2010/wordprocessingCanvas" xmlns:mc="http://schemas.openxmlformats.org/markup-compatibility/2006" xmlns:o="urn:schemas-microsoft-com:office:office" xmlns:r="http://schemas.openxmlformats.org/officeDocument/2006/relationships" xmlns:m="http://schemas.openxmlformats.org/officeDocument/2006/math" xmlns:v="urn:schemas-microsoft-com:vml" xmlns:wp14="http://schemas.microsoft.com/office/word/2010/wordprocessingDrawing" xmlns:wp="http://schemas.openxmlformats.org/drawingml/2006/wordprocessingDrawing" xmlns:w10="urn:schemas-microsoft-com:office:word" xmlns:w="http://schemas.openxmlformats.org/wordprocessingml/2006/main" xmlns:w14="http://schemas.microsoft.com/office/word/2010/wordml" xmlns:w15="http://schemas.microsoft.com/office/word/2012/wordml" xmlns:wpg="http://schemas.microsoft.com/office/word/2010/wordprocessingGroup" xmlns:wpi="http://schemas.microsoft.com/office/word/2010/wordprocessingInk" xmlns:wne="http://schemas.microsoft.com/office/word/2006/wordml" xmlns:wps="http://schemas.microsoft.com/office/word/2010/wordprocessingShape" mc:Ignorable="w14 w15 wp14">
-  <w:p>
-    <w:pPr>
-      <w:pStyle w:val="Header"/>
-    </w:pPr>
-  </w:p>
-</w:hdr>
-</file>
-
-<file path=word/header2.xml><?xml version="1.0" encoding="utf-8"?>
-<w:hdr xmlns:wpc="http://schemas.microsoft.com/office/word/2010/wordprocessingCanvas" xmlns:mc="http://schemas.openxmlformats.org/markup-compatibility/2006" xmlns:o="urn:schemas-microsoft-com:office:office" xmlns:r="http://schemas.openxmlformats.org/officeDocument/2006/relationships" xmlns:m="http://schemas.openxmlformats.org/officeDocument/2006/math" xmlns:v="urn:schemas-microsoft-com:vml" xmlns:wp14="http://schemas.microsoft.com/office/word/2010/wordprocessingDrawing" xmlns:wp="http://schemas.openxmlformats.org/drawingml/2006/wordprocessingDrawing" xmlns:w10="urn:schemas-microsoft-com:office:word" xmlns:w="http://schemas.openxmlformats.org/wordprocessingml/2006/main" xmlns:w14="http://schemas.microsoft.com/office/word/2010/wordml" xmlns:w15="http://schemas.microsoft.com/office/word/2012/wordml" xmlns:wpg="http://schemas.microsoft.com/office/word/2010/wordprocessingGroup" xmlns:wpi="http://schemas.microsoft.com/office/word/2010/wordprocessingInk" xmlns:wne="http://schemas.microsoft.com/office/word/2006/wordml" xmlns:wps="http://schemas.microsoft.com/office/word/2010/wordprocessingShape" mc:Ignorable="w14 w15 wp14">
-  <w:p>
-    <w:pPr>
-      <w:pStyle w:val="Header"/>
-    </w:pPr>
-    <w:bookmarkStart w:id="7" w:name="_GoBack"/>
-    <w:bookmarkEnd w:id="7"/>
-    <w:r>
-      <w:t xml:space="preserve">Dan Sheffler </w:t>
-    </w:r>
-    <w:r>
-      <w:tab/>
-    </w:r>
-    <w:r>
-      <w:tab/>
-    </w:r>
-    <w:r>
-      <w:fldChar w:fldCharType="begin"/>
-    </w:r>
-    <w:r>
-      <w:instrText xml:space="preserve"> PAGE   \* MERGEFORMAT </w:instrText>
-    </w:r>
-    <w:r>
-      <w:fldChar w:fldCharType="separate"/>
-    </w:r>
-    <w:r>
-      <w:rPr>
-        <w:noProof/>
-      </w:rPr>
-      <w:t>1</w:t>
-    </w:r>
-    <w:r>
-      <w:rPr>
-        <w:noProof/>
-      </w:rPr>
-      <w:fldChar w:fldCharType="end"/>
-    </w:r>
-  </w:p>
-</w:hdr>
-</file>
-
-<file path=word/header3.xml><?xml version="1.0" encoding="utf-8"?>
-<w:hdr xmlns:wpc="http://schemas.microsoft.com/office/word/2010/wordprocessingCanvas" xmlns:mc="http://schemas.openxmlformats.org/markup-compatibility/2006" xmlns:o="urn:schemas-microsoft-com:office:office" xmlns:r="http://schemas.openxmlformats.org/officeDocument/2006/relationships" xmlns:m="http://schemas.openxmlformats.org/officeDocument/2006/math" xmlns:v="urn:schemas-microsoft-com:vml" xmlns:wp14="http://schemas.microsoft.com/office/word/2010/wordprocessingDrawing" xmlns:wp="http://schemas.openxmlformats.org/drawingml/2006/wordprocessingDrawing" xmlns:w10="urn:schemas-microsoft-com:office:word" xmlns:w="http://schemas.openxmlformats.org/wordprocessingml/2006/main" xmlns:w14="http://schemas.microsoft.com/office/word/2010/wordml" xmlns:w15="http://schemas.microsoft.com/office/word/2012/wordml" xmlns:wpg="http://schemas.microsoft.com/office/word/2010/wordprocessingGroup" xmlns:wpi="http://schemas.microsoft.com/office/word/2010/wordprocessingInk" xmlns:wne="http://schemas.microsoft.com/office/word/2006/wordml" xmlns:wps="http://schemas.microsoft.com/office/word/2010/wordprocessingShape" mc:Ignorable="w14 w15 wp14">
-  <w:p>
-    <w:pPr>
-      <w:pStyle w:val="Header"/>
-    </w:pPr>
-  </w:p>
-</w:hdr>
-</file>
-
 <file path=word/numbering.xml><?xml version="1.0" encoding="utf-8"?>
 <w:numbering xmlns:wpc="http://schemas.microsoft.com/office/word/2010/wordprocessingCanvas" xmlns:mc="http://schemas.openxmlformats.org/markup-compatibility/2006" xmlns:o="urn:schemas-microsoft-com:office:office" xmlns:r="http://schemas.openxmlformats.org/officeDocument/2006/relationships" xmlns:m="http://schemas.openxmlformats.org/officeDocument/2006/math" xmlns:v="urn:schemas-microsoft-com:vml" xmlns:wp14="http://schemas.microsoft.com/office/word/2010/wordprocessingDrawing" xmlns:wp="http://schemas.openxmlformats.org/drawingml/2006/wordprocessingDrawing" xmlns:w10="urn:schemas-microsoft-com:office:word" xmlns:w="http://schemas.openxmlformats.org/wordprocessingml/2006/main" xmlns:w14="http://schemas.microsoft.com/office/word/2010/wordml" xmlns:w15="http://schemas.microsoft.com/office/word/2012/wordml" xmlns:wpg="http://schemas.microsoft.com/office/word/2010/wordprocessingGroup" xmlns:wpi="http://schemas.microsoft.com/office/word/2010/wordprocessingInk" xmlns:wne="http://schemas.microsoft.com/office/word/2006/wordml" xmlns:wps="http://schemas.microsoft.com/office/word/2010/wordprocessingShape" mc:Ignorable="w14 w15 wp14">
-  <w:abstractNum w:abstractNumId="0">
+  <w:abstractNum w:abstractNumId="0" w15:restartNumberingAfterBreak="0">
     <w:nsid w:val="E17F69BA"/>
     <w:multiLevelType w:val="multilevel"/>
-    <w:tmpl w:val="690A10F4"/>
+    <w:tmpl w:val="3BA8F8B0"/>
     <w:lvl w:ilvl="0">
       <w:numFmt w:val="bullet"/>
       <w:lvlText w:val=" "/>
@@ -547,10 +518,10 @@
       <w:lvlJc w:val="left"/>
     </w:lvl>
   </w:abstractNum>
-  <w:abstractNum w:abstractNumId="1">
-    <w:nsid w:val="37B58CE2"/>
+  <w:abstractNum w:abstractNumId="1" w15:restartNumberingAfterBreak="0">
+    <w:nsid w:val="1EB46CA5"/>
     <w:multiLevelType w:val="multilevel"/>
-    <w:tmpl w:val="C3508332"/>
+    <w:tmpl w:val="2250D6D4"/>
     <w:lvl w:ilvl="0">
       <w:numFmt w:val="bullet"/>
       <w:lvlText w:val=" "/>
@@ -682,7 +653,7 @@
     <w:lsdException w:name="Normal Indent" w:semiHidden="1" w:unhideWhenUsed="1"/>
     <w:lsdException w:name="footnote text" w:semiHidden="1" w:unhideWhenUsed="1"/>
     <w:lsdException w:name="annotation text" w:semiHidden="1" w:unhideWhenUsed="1"/>
-    <w:lsdException w:name="header" w:semiHidden="1" w:uiPriority="99" w:unhideWhenUsed="1"/>
+    <w:lsdException w:name="header" w:semiHidden="1" w:unhideWhenUsed="1"/>
     <w:lsdException w:name="footer" w:semiHidden="1" w:unhideWhenUsed="1"/>
     <w:lsdException w:name="index heading" w:semiHidden="1" w:unhideWhenUsed="1"/>
     <w:lsdException w:name="caption" w:semiHidden="1" w:unhideWhenUsed="1"/>
@@ -804,13 +775,6 @@
     <w:lsdException w:name="Medium Shading 2"/>
     <w:lsdException w:name="Medium List 1"/>
     <w:lsdException w:name="Medium List 2"/>
-    <w:lsdException w:name="Medium Grid 1"/>
-    <w:lsdException w:name="Medium Grid 2"/>
-    <w:lsdException w:name="Medium Grid 3"/>
-    <w:lsdException w:name="Dark List"/>
-    <w:lsdException w:name="Colorful Shading"/>
-    <w:lsdException w:name="Colorful List"/>
-    <w:lsdException w:name="Colorful Grid"/>
     <w:lsdException w:name="Light Shading Accent 1"/>
     <w:lsdException w:name="Light List Accent 1"/>
     <w:lsdException w:name="Light Grid Accent 1"/>
@@ -997,21 +961,13 @@
   <w:style w:type="paragraph" w:default="1" w:styleId="Normal">
     <w:name w:val="Normal"/>
     <w:qFormat/>
-    <w:rsid w:val="00AD5531"/>
-    <w:pPr>
-      <w:spacing w:before="180" w:after="180"/>
-    </w:pPr>
-    <w:rPr>
-      <w:rFonts w:ascii="Palatino Linotype" w:hAnsi="Palatino Linotype"/>
-    </w:rPr>
   </w:style>
   <w:style w:type="paragraph" w:styleId="Heading1">
     <w:name w:val="heading 1"/>
     <w:basedOn w:val="Normal"/>
-    <w:next w:val="Normal"/>
+    <w:next w:val="BodyText"/>
     <w:uiPriority w:val="9"/>
     <w:qFormat/>
-    <w:rsid w:val="00AD5531"/>
     <w:pPr>
       <w:keepNext/>
       <w:keepLines/>
@@ -1019,7 +975,7 @@
       <w:outlineLvl w:val="0"/>
     </w:pPr>
     <w:rPr>
-      <w:rFonts w:eastAsiaTheme="majorEastAsia" w:cstheme="majorBidi"/>
+      <w:rFonts w:asciiTheme="majorHAnsi" w:eastAsiaTheme="majorEastAsia" w:hAnsiTheme="majorHAnsi" w:cstheme="majorBidi"/>
       <w:b/>
       <w:bCs/>
       <w:color w:val="345A8A" w:themeColor="accent1" w:themeShade="B5"/>
@@ -1030,11 +986,10 @@
   <w:style w:type="paragraph" w:styleId="Heading2">
     <w:name w:val="heading 2"/>
     <w:basedOn w:val="Normal"/>
-    <w:next w:val="Normal"/>
+    <w:next w:val="BodyText"/>
     <w:uiPriority w:val="9"/>
     <w:unhideWhenUsed/>
     <w:qFormat/>
-    <w:rsid w:val="00AD5531"/>
     <w:pPr>
       <w:keepNext/>
       <w:keepLines/>
@@ -1042,7 +997,7 @@
       <w:outlineLvl w:val="1"/>
     </w:pPr>
     <w:rPr>
-      <w:rFonts w:eastAsiaTheme="majorEastAsia" w:cstheme="majorBidi"/>
+      <w:rFonts w:asciiTheme="majorHAnsi" w:eastAsiaTheme="majorEastAsia" w:hAnsiTheme="majorHAnsi" w:cstheme="majorBidi"/>
       <w:b/>
       <w:bCs/>
       <w:color w:val="4F81BD" w:themeColor="accent1"/>
@@ -1053,11 +1008,10 @@
   <w:style w:type="paragraph" w:styleId="Heading3">
     <w:name w:val="heading 3"/>
     <w:basedOn w:val="Normal"/>
-    <w:next w:val="Normal"/>
+    <w:next w:val="BodyText"/>
     <w:uiPriority w:val="9"/>
     <w:unhideWhenUsed/>
     <w:qFormat/>
-    <w:rsid w:val="00AD5531"/>
     <w:pPr>
       <w:keepNext/>
       <w:keepLines/>
@@ -1065,10 +1019,10 @@
       <w:outlineLvl w:val="2"/>
     </w:pPr>
     <w:rPr>
-      <w:rFonts w:eastAsiaTheme="majorEastAsia" w:cstheme="majorBidi"/>
+      <w:rFonts w:asciiTheme="majorHAnsi" w:eastAsiaTheme="majorEastAsia" w:hAnsiTheme="majorHAnsi" w:cstheme="majorBidi"/>
       <w:b/>
       <w:bCs/>
-      <w:color w:val="000000" w:themeColor="text1"/>
+      <w:color w:val="4F81BD" w:themeColor="accent1"/>
       <w:sz w:val="28"/>
       <w:szCs w:val="28"/>
     </w:rPr>
@@ -1076,30 +1030,27 @@
   <w:style w:type="paragraph" w:styleId="Heading4">
     <w:name w:val="heading 4"/>
     <w:basedOn w:val="Normal"/>
-    <w:next w:val="Normal"/>
-    <w:autoRedefine/>
+    <w:next w:val="BodyText"/>
     <w:uiPriority w:val="9"/>
     <w:unhideWhenUsed/>
     <w:qFormat/>
-    <w:rsid w:val="00AD5531"/>
     <w:pPr>
       <w:keepNext/>
       <w:keepLines/>
-      <w:spacing w:before="480" w:after="0"/>
+      <w:spacing w:before="200" w:after="0"/>
       <w:outlineLvl w:val="3"/>
     </w:pPr>
     <w:rPr>
-      <w:rFonts w:eastAsiaTheme="majorEastAsia" w:cstheme="majorBidi"/>
+      <w:rFonts w:asciiTheme="majorHAnsi" w:eastAsiaTheme="majorEastAsia" w:hAnsiTheme="majorHAnsi" w:cstheme="majorBidi"/>
       <w:b/>
       <w:bCs/>
-      <w:color w:val="000000" w:themeColor="text1"/>
-      <w:sz w:val="28"/>
+      <w:color w:val="4F81BD" w:themeColor="accent1"/>
     </w:rPr>
   </w:style>
   <w:style w:type="paragraph" w:styleId="Heading5">
     <w:name w:val="heading 5"/>
     <w:basedOn w:val="Normal"/>
-    <w:next w:val="Normal"/>
+    <w:next w:val="BodyText"/>
     <w:uiPriority w:val="9"/>
     <w:unhideWhenUsed/>
     <w:qFormat/>
@@ -1143,9 +1094,23 @@
     <w:semiHidden/>
     <w:unhideWhenUsed/>
   </w:style>
+  <w:style w:type="paragraph" w:styleId="BodyText">
+    <w:name w:val="Body Text"/>
+    <w:basedOn w:val="Normal"/>
+    <w:qFormat/>
+    <w:pPr>
+      <w:spacing w:before="180" w:after="180"/>
+    </w:pPr>
+  </w:style>
+  <w:style w:type="paragraph" w:customStyle="1" w:styleId="FirstParagraph">
+    <w:name w:val="First Paragraph"/>
+    <w:basedOn w:val="BodyText"/>
+    <w:next w:val="BodyText"/>
+    <w:qFormat/>
+  </w:style>
   <w:style w:type="paragraph" w:customStyle="1" w:styleId="Compact">
     <w:name w:val="Compact"/>
-    <w:basedOn w:val="Normal"/>
+    <w:basedOn w:val="BodyText"/>
     <w:qFormat/>
     <w:pPr>
       <w:spacing w:before="36" w:after="36"/>
@@ -1154,7 +1119,7 @@
   <w:style w:type="paragraph" w:styleId="Title">
     <w:name w:val="Title"/>
     <w:basedOn w:val="Normal"/>
-    <w:next w:val="Normal"/>
+    <w:next w:val="BodyText"/>
     <w:qFormat/>
     <w:pPr>
       <w:keepNext/>
@@ -1174,7 +1139,7 @@
   <w:style w:type="paragraph" w:styleId="Subtitle">
     <w:name w:val="Subtitle"/>
     <w:basedOn w:val="Title"/>
-    <w:next w:val="Normal"/>
+    <w:next w:val="BodyText"/>
     <w:qFormat/>
     <w:pPr>
       <w:spacing w:before="240"/>
@@ -1186,7 +1151,7 @@
   </w:style>
   <w:style w:type="paragraph" w:customStyle="1" w:styleId="Author">
     <w:name w:val="Author"/>
-    <w:next w:val="Normal"/>
+    <w:next w:val="BodyText"/>
     <w:qFormat/>
     <w:pPr>
       <w:keepNext/>
@@ -1196,7 +1161,7 @@
   </w:style>
   <w:style w:type="paragraph" w:styleId="Date">
     <w:name w:val="Date"/>
-    <w:next w:val="Normal"/>
+    <w:next w:val="BodyText"/>
     <w:qFormat/>
     <w:pPr>
       <w:keepNext/>
@@ -1207,7 +1172,7 @@
   <w:style w:type="paragraph" w:customStyle="1" w:styleId="Abstract">
     <w:name w:val="Abstract"/>
     <w:basedOn w:val="Normal"/>
-    <w:next w:val="Normal"/>
+    <w:next w:val="BodyText"/>
     <w:qFormat/>
     <w:pPr>
       <w:keepNext/>
@@ -1224,10 +1189,10 @@
     <w:basedOn w:val="Normal"/>
     <w:qFormat/>
   </w:style>
-  <w:style w:type="paragraph" w:customStyle="1" w:styleId="BlockQuote">
-    <w:name w:val="Block Quote"/>
-    <w:basedOn w:val="Normal"/>
-    <w:next w:val="Normal"/>
+  <w:style w:type="paragraph" w:styleId="BlockText">
+    <w:name w:val="Block Text"/>
+    <w:basedOn w:val="BodyText"/>
+    <w:next w:val="BodyText"/>
     <w:uiPriority w:val="9"/>
     <w:unhideWhenUsed/>
     <w:qFormat/>
@@ -1265,195 +1230,82 @@
     <w:name w:val="Definition"/>
     <w:basedOn w:val="Normal"/>
   </w:style>
-  <w:style w:type="paragraph" w:styleId="BodyText">
-    <w:name w:val="Body Text"/>
+  <w:style w:type="paragraph" w:styleId="Caption">
+    <w:name w:val="caption"/>
     <w:basedOn w:val="Normal"/>
+    <w:link w:val="CaptionChar"/>
     <w:pPr>
       <w:spacing w:after="120"/>
     </w:pPr>
+    <w:rPr>
+      <w:i/>
+    </w:rPr>
   </w:style>
   <w:style w:type="paragraph" w:customStyle="1" w:styleId="TableCaption">
     <w:name w:val="Table Caption"/>
-    <w:basedOn w:val="Normal"/>
+    <w:basedOn w:val="Caption"/>
     <w:pPr>
-      <w:spacing w:before="0" w:after="120"/>
+      <w:keepNext/>
     </w:pPr>
-    <w:rPr>
-      <w:i/>
-    </w:rPr>
   </w:style>
   <w:style w:type="paragraph" w:customStyle="1" w:styleId="ImageCaption">
     <w:name w:val="Image Caption"/>
+    <w:basedOn w:val="Caption"/>
+  </w:style>
+  <w:style w:type="paragraph" w:customStyle="1" w:styleId="Figure">
+    <w:name w:val="Figure"/>
     <w:basedOn w:val="Normal"/>
-    <w:link w:val="BodyTextChar"/>
+  </w:style>
+  <w:style w:type="paragraph" w:customStyle="1" w:styleId="FigurewithCaption">
+    <w:name w:val="Figure with Caption"/>
+    <w:basedOn w:val="Figure"/>
     <w:pPr>
-      <w:spacing w:before="0" w:after="120"/>
+      <w:keepNext/>
     </w:pPr>
-    <w:rPr>
-      <w:i/>
-    </w:rPr>
-  </w:style>
-  <w:style w:type="character" w:customStyle="1" w:styleId="BodyTextChar">
-    <w:name w:val="Body Text Char"/>
+  </w:style>
+  <w:style w:type="character" w:customStyle="1" w:styleId="CaptionChar">
+    <w:name w:val="Caption Char"/>
     <w:basedOn w:val="DefaultParagraphFont"/>
-    <w:link w:val="ImageCaption"/>
+    <w:link w:val="Caption"/>
   </w:style>
   <w:style w:type="character" w:customStyle="1" w:styleId="VerbatimChar">
     <w:name w:val="Verbatim Char"/>
-    <w:basedOn w:val="BodyTextChar"/>
+    <w:basedOn w:val="CaptionChar"/>
     <w:link w:val="SourceCode"/>
     <w:rPr>
       <w:rFonts w:ascii="Consolas" w:hAnsi="Consolas"/>
       <w:sz w:val="22"/>
     </w:rPr>
   </w:style>
-  <w:style w:type="character" w:customStyle="1" w:styleId="FootnoteRef">
-    <w:name w:val="Footnote Ref"/>
-    <w:basedOn w:val="BodyTextChar"/>
+  <w:style w:type="character" w:styleId="FootnoteReference">
+    <w:name w:val="footnote reference"/>
+    <w:basedOn w:val="CaptionChar"/>
     <w:rPr>
       <w:vertAlign w:val="superscript"/>
     </w:rPr>
   </w:style>
-  <w:style w:type="character" w:customStyle="1" w:styleId="Link">
-    <w:name w:val="Link"/>
-    <w:basedOn w:val="BodyTextChar"/>
+  <w:style w:type="character" w:styleId="Hyperlink">
+    <w:name w:val="Hyperlink"/>
+    <w:basedOn w:val="CaptionChar"/>
     <w:rPr>
       <w:color w:val="4F81BD" w:themeColor="accent1"/>
     </w:rPr>
   </w:style>
-  <w:style w:type="paragraph" w:customStyle="1" w:styleId="SourceCode0">
-    <w:name w:val="Source Code"/>
-    <w:basedOn w:val="Normal"/>
+  <w:style w:type="paragraph" w:styleId="TOCHeading">
+    <w:name w:val="TOC Heading"/>
+    <w:basedOn w:val="Heading1"/>
+    <w:next w:val="BodyText"/>
+    <w:uiPriority w:val="39"/>
+    <w:unhideWhenUsed/>
+    <w:qFormat/>
     <w:pPr>
-      <w:wordWrap w:val="0"/>
+      <w:spacing w:before="240" w:line="259" w:lineRule="auto"/>
+      <w:outlineLvl w:val="9"/>
     </w:pPr>
-  </w:style>
-  <w:style w:type="character" w:customStyle="1" w:styleId="KeywordTok">
-    <w:name w:val="KeywordTok"/>
-    <w:basedOn w:val="VerbatimChar"/>
-    <w:rPr>
-      <w:rFonts w:ascii="Consolas" w:hAnsi="Consolas"/>
-      <w:b/>
-      <w:color w:val="007020"/>
-      <w:sz w:val="22"/>
-    </w:rPr>
-  </w:style>
-  <w:style w:type="character" w:customStyle="1" w:styleId="DataTypeTok">
-    <w:name w:val="DataTypeTok"/>
-    <w:basedOn w:val="VerbatimChar"/>
-    <w:rPr>
-      <w:rFonts w:ascii="Consolas" w:hAnsi="Consolas"/>
-      <w:color w:val="902000"/>
-      <w:sz w:val="22"/>
-    </w:rPr>
-  </w:style>
-  <w:style w:type="character" w:customStyle="1" w:styleId="DecValTok">
-    <w:name w:val="DecValTok"/>
-    <w:basedOn w:val="VerbatimChar"/>
-    <w:rPr>
-      <w:rFonts w:ascii="Consolas" w:hAnsi="Consolas"/>
-      <w:color w:val="40A070"/>
-      <w:sz w:val="22"/>
-    </w:rPr>
-  </w:style>
-  <w:style w:type="character" w:customStyle="1" w:styleId="BaseNTok">
-    <w:name w:val="BaseNTok"/>
-    <w:basedOn w:val="VerbatimChar"/>
-    <w:rPr>
-      <w:rFonts w:ascii="Consolas" w:hAnsi="Consolas"/>
-      <w:color w:val="40A070"/>
-      <w:sz w:val="22"/>
-    </w:rPr>
-  </w:style>
-  <w:style w:type="character" w:customStyle="1" w:styleId="FloatTok">
-    <w:name w:val="FloatTok"/>
-    <w:basedOn w:val="VerbatimChar"/>
-    <w:rPr>
-      <w:rFonts w:ascii="Consolas" w:hAnsi="Consolas"/>
-      <w:color w:val="40A070"/>
-      <w:sz w:val="22"/>
-    </w:rPr>
-  </w:style>
-  <w:style w:type="character" w:customStyle="1" w:styleId="CharTok">
-    <w:name w:val="CharTok"/>
-    <w:basedOn w:val="VerbatimChar"/>
-    <w:rPr>
-      <w:rFonts w:ascii="Consolas" w:hAnsi="Consolas"/>
-      <w:color w:val="4070A0"/>
-      <w:sz w:val="22"/>
-    </w:rPr>
-  </w:style>
-  <w:style w:type="character" w:customStyle="1" w:styleId="StringTok">
-    <w:name w:val="StringTok"/>
-    <w:basedOn w:val="VerbatimChar"/>
-    <w:rPr>
-      <w:rFonts w:ascii="Consolas" w:hAnsi="Consolas"/>
-      <w:color w:val="4070A0"/>
-      <w:sz w:val="22"/>
-    </w:rPr>
-  </w:style>
-  <w:style w:type="character" w:customStyle="1" w:styleId="CommentTok">
-    <w:name w:val="CommentTok"/>
-    <w:basedOn w:val="VerbatimChar"/>
-    <w:rPr>
-      <w:rFonts w:ascii="Consolas" w:hAnsi="Consolas"/>
-      <w:i/>
-      <w:color w:val="60A0B0"/>
-      <w:sz w:val="22"/>
-    </w:rPr>
-  </w:style>
-  <w:style w:type="character" w:customStyle="1" w:styleId="OtherTok">
-    <w:name w:val="OtherTok"/>
-    <w:basedOn w:val="VerbatimChar"/>
-    <w:rPr>
-      <w:rFonts w:ascii="Consolas" w:hAnsi="Consolas"/>
-      <w:color w:val="007020"/>
-      <w:sz w:val="22"/>
-    </w:rPr>
-  </w:style>
-  <w:style w:type="character" w:customStyle="1" w:styleId="AlertTok">
-    <w:name w:val="AlertTok"/>
-    <w:basedOn w:val="VerbatimChar"/>
-    <w:rPr>
-      <w:rFonts w:ascii="Consolas" w:hAnsi="Consolas"/>
-      <w:b/>
-      <w:color w:val="FF0000"/>
-      <w:sz w:val="22"/>
-    </w:rPr>
-  </w:style>
-  <w:style w:type="character" w:customStyle="1" w:styleId="FunctionTok">
-    <w:name w:val="FunctionTok"/>
-    <w:basedOn w:val="VerbatimChar"/>
-    <w:rPr>
-      <w:rFonts w:ascii="Consolas" w:hAnsi="Consolas"/>
-      <w:color w:val="06287E"/>
-      <w:sz w:val="22"/>
-    </w:rPr>
-  </w:style>
-  <w:style w:type="character" w:customStyle="1" w:styleId="RegionMarkerTok">
-    <w:name w:val="RegionMarkerTok"/>
-    <w:basedOn w:val="VerbatimChar"/>
-    <w:rPr>
-      <w:rFonts w:ascii="Consolas" w:hAnsi="Consolas"/>
-      <w:sz w:val="22"/>
-    </w:rPr>
-  </w:style>
-  <w:style w:type="character" w:customStyle="1" w:styleId="ErrorTok">
-    <w:name w:val="ErrorTok"/>
-    <w:basedOn w:val="VerbatimChar"/>
-    <w:rPr>
-      <w:rFonts w:ascii="Consolas" w:hAnsi="Consolas"/>
-      <w:b/>
-      <w:color w:val="FF0000"/>
-      <w:sz w:val="22"/>
-    </w:rPr>
-  </w:style>
-  <w:style w:type="character" w:customStyle="1" w:styleId="NormalTok">
-    <w:name w:val="NormalTok"/>
-    <w:basedOn w:val="VerbatimChar"/>
-    <w:rPr>
-      <w:rFonts w:ascii="Consolas" w:hAnsi="Consolas"/>
-      <w:sz w:val="22"/>
+    <w:rPr>
+      <w:b w:val="0"/>
+      <w:bCs w:val="0"/>
+      <w:color w:val="365F91" w:themeColor="accent1" w:themeShade="BF"/>
     </w:rPr>
   </w:style>
   <w:style w:type="paragraph" w:customStyle="1" w:styleId="SourceCode">
@@ -1464,7 +1316,7 @@
       <w:wordWrap w:val="0"/>
     </w:pPr>
   </w:style>
-  <w:style w:type="character" w:customStyle="1" w:styleId="KeywordTok0">
+  <w:style w:type="character" w:customStyle="1" w:styleId="KeywordTok">
     <w:name w:val="KeywordTok"/>
     <w:basedOn w:val="VerbatimChar"/>
     <w:rPr>
@@ -1474,7 +1326,7 @@
       <w:sz w:val="22"/>
     </w:rPr>
   </w:style>
-  <w:style w:type="character" w:customStyle="1" w:styleId="DataTypeTok0">
+  <w:style w:type="character" w:customStyle="1" w:styleId="DataTypeTok">
     <w:name w:val="DataTypeTok"/>
     <w:basedOn w:val="VerbatimChar"/>
     <w:rPr>
@@ -1483,7 +1335,7 @@
       <w:sz w:val="22"/>
     </w:rPr>
   </w:style>
-  <w:style w:type="character" w:customStyle="1" w:styleId="DecValTok0">
+  <w:style w:type="character" w:customStyle="1" w:styleId="DecValTok">
     <w:name w:val="DecValTok"/>
     <w:basedOn w:val="VerbatimChar"/>
     <w:rPr>
@@ -1492,7 +1344,7 @@
       <w:sz w:val="22"/>
     </w:rPr>
   </w:style>
-  <w:style w:type="character" w:customStyle="1" w:styleId="BaseNTok0">
+  <w:style w:type="character" w:customStyle="1" w:styleId="BaseNTok">
     <w:name w:val="BaseNTok"/>
     <w:basedOn w:val="VerbatimChar"/>
     <w:rPr>
@@ -1501,7 +1353,7 @@
       <w:sz w:val="22"/>
     </w:rPr>
   </w:style>
-  <w:style w:type="character" w:customStyle="1" w:styleId="FloatTok0">
+  <w:style w:type="character" w:customStyle="1" w:styleId="FloatTok">
     <w:name w:val="FloatTok"/>
     <w:basedOn w:val="VerbatimChar"/>
     <w:rPr>
@@ -1510,7 +1362,16 @@
       <w:sz w:val="22"/>
     </w:rPr>
   </w:style>
-  <w:style w:type="character" w:customStyle="1" w:styleId="CharTok0">
+  <w:style w:type="character" w:customStyle="1" w:styleId="ConstantTok">
+    <w:name w:val="ConstantTok"/>
+    <w:basedOn w:val="VerbatimChar"/>
+    <w:rPr>
+      <w:rFonts w:ascii="Consolas" w:hAnsi="Consolas"/>
+      <w:color w:val="880000"/>
+      <w:sz w:val="22"/>
+    </w:rPr>
+  </w:style>
+  <w:style w:type="character" w:customStyle="1" w:styleId="CharTok">
     <w:name w:val="CharTok"/>
     <w:basedOn w:val="VerbatimChar"/>
     <w:rPr>
@@ -1519,7 +1380,16 @@
       <w:sz w:val="22"/>
     </w:rPr>
   </w:style>
-  <w:style w:type="character" w:customStyle="1" w:styleId="StringTok0">
+  <w:style w:type="character" w:customStyle="1" w:styleId="SpecialCharTok">
+    <w:name w:val="SpecialCharTok"/>
+    <w:basedOn w:val="VerbatimChar"/>
+    <w:rPr>
+      <w:rFonts w:ascii="Consolas" w:hAnsi="Consolas"/>
+      <w:color w:val="4070A0"/>
+      <w:sz w:val="22"/>
+    </w:rPr>
+  </w:style>
+  <w:style w:type="character" w:customStyle="1" w:styleId="StringTok">
     <w:name w:val="StringTok"/>
     <w:basedOn w:val="VerbatimChar"/>
     <w:rPr>
@@ -1528,7 +1398,33 @@
       <w:sz w:val="22"/>
     </w:rPr>
   </w:style>
-  <w:style w:type="character" w:customStyle="1" w:styleId="CommentTok0">
+  <w:style w:type="character" w:customStyle="1" w:styleId="VerbatimStringTok">
+    <w:name w:val="VerbatimStringTok"/>
+    <w:basedOn w:val="VerbatimChar"/>
+    <w:rPr>
+      <w:rFonts w:ascii="Consolas" w:hAnsi="Consolas"/>
+      <w:color w:val="4070A0"/>
+      <w:sz w:val="22"/>
+    </w:rPr>
+  </w:style>
+  <w:style w:type="character" w:customStyle="1" w:styleId="SpecialStringTok">
+    <w:name w:val="SpecialStringTok"/>
+    <w:basedOn w:val="VerbatimChar"/>
+    <w:rPr>
+      <w:rFonts w:ascii="Consolas" w:hAnsi="Consolas"/>
+      <w:color w:val="BB6688"/>
+      <w:sz w:val="22"/>
+    </w:rPr>
+  </w:style>
+  <w:style w:type="character" w:customStyle="1" w:styleId="ImportTok">
+    <w:name w:val="ImportTok"/>
+    <w:basedOn w:val="VerbatimChar"/>
+    <w:rPr>
+      <w:rFonts w:ascii="Consolas" w:hAnsi="Consolas"/>
+      <w:sz w:val="22"/>
+    </w:rPr>
+  </w:style>
+  <w:style w:type="character" w:customStyle="1" w:styleId="CommentTok">
     <w:name w:val="CommentTok"/>
     <w:basedOn w:val="VerbatimChar"/>
     <w:rPr>
@@ -1538,7 +1434,39 @@
       <w:sz w:val="22"/>
     </w:rPr>
   </w:style>
-  <w:style w:type="character" w:customStyle="1" w:styleId="OtherTok0">
+  <w:style w:type="character" w:customStyle="1" w:styleId="DocumentationTok">
+    <w:name w:val="DocumentationTok"/>
+    <w:basedOn w:val="VerbatimChar"/>
+    <w:rPr>
+      <w:rFonts w:ascii="Consolas" w:hAnsi="Consolas"/>
+      <w:i/>
+      <w:color w:val="BA2121"/>
+      <w:sz w:val="22"/>
+    </w:rPr>
+  </w:style>
+  <w:style w:type="character" w:customStyle="1" w:styleId="AnnotationTok">
+    <w:name w:val="AnnotationTok"/>
+    <w:basedOn w:val="VerbatimChar"/>
+    <w:rPr>
+      <w:rFonts w:ascii="Consolas" w:hAnsi="Consolas"/>
+      <w:b/>
+      <w:i/>
+      <w:color w:val="60A0B0"/>
+      <w:sz w:val="22"/>
+    </w:rPr>
+  </w:style>
+  <w:style w:type="character" w:customStyle="1" w:styleId="CommentVarTok">
+    <w:name w:val="CommentVarTok"/>
+    <w:basedOn w:val="VerbatimChar"/>
+    <w:rPr>
+      <w:rFonts w:ascii="Consolas" w:hAnsi="Consolas"/>
+      <w:b/>
+      <w:i/>
+      <w:color w:val="60A0B0"/>
+      <w:sz w:val="22"/>
+    </w:rPr>
+  </w:style>
+  <w:style w:type="character" w:customStyle="1" w:styleId="OtherTok">
     <w:name w:val="OtherTok"/>
     <w:basedOn w:val="VerbatimChar"/>
     <w:rPr>
@@ -1547,7 +1475,108 @@
       <w:sz w:val="22"/>
     </w:rPr>
   </w:style>
-  <w:style w:type="character" w:customStyle="1" w:styleId="AlertTok0">
+  <w:style w:type="character" w:customStyle="1" w:styleId="FunctionTok">
+    <w:name w:val="FunctionTok"/>
+    <w:basedOn w:val="VerbatimChar"/>
+    <w:rPr>
+      <w:rFonts w:ascii="Consolas" w:hAnsi="Consolas"/>
+      <w:color w:val="06287E"/>
+      <w:sz w:val="22"/>
+    </w:rPr>
+  </w:style>
+  <w:style w:type="character" w:customStyle="1" w:styleId="VariableTok">
+    <w:name w:val="VariableTok"/>
+    <w:basedOn w:val="VerbatimChar"/>
+    <w:rPr>
+      <w:rFonts w:ascii="Consolas" w:hAnsi="Consolas"/>
+      <w:color w:val="19177C"/>
+      <w:sz w:val="22"/>
+    </w:rPr>
+  </w:style>
+  <w:style w:type="character" w:customStyle="1" w:styleId="ControlFlowTok">
+    <w:name w:val="ControlFlowTok"/>
+    <w:basedOn w:val="VerbatimChar"/>
+    <w:rPr>
+      <w:rFonts w:ascii="Consolas" w:hAnsi="Consolas"/>
+      <w:b/>
+      <w:color w:val="007020"/>
+      <w:sz w:val="22"/>
+    </w:rPr>
+  </w:style>
+  <w:style w:type="character" w:customStyle="1" w:styleId="OperatorTok">
+    <w:name w:val="OperatorTok"/>
+    <w:basedOn w:val="VerbatimChar"/>
+    <w:rPr>
+      <w:rFonts w:ascii="Consolas" w:hAnsi="Consolas"/>
+      <w:color w:val="666666"/>
+      <w:sz w:val="22"/>
+    </w:rPr>
+  </w:style>
+  <w:style w:type="character" w:customStyle="1" w:styleId="BuiltInTok">
+    <w:name w:val="BuiltInTok"/>
+    <w:basedOn w:val="VerbatimChar"/>
+    <w:rPr>
+      <w:rFonts w:ascii="Consolas" w:hAnsi="Consolas"/>
+      <w:sz w:val="22"/>
+    </w:rPr>
+  </w:style>
+  <w:style w:type="character" w:customStyle="1" w:styleId="ExtensionTok">
+    <w:name w:val="ExtensionTok"/>
+    <w:basedOn w:val="VerbatimChar"/>
+    <w:rPr>
+      <w:rFonts w:ascii="Consolas" w:hAnsi="Consolas"/>
+      <w:sz w:val="22"/>
+    </w:rPr>
+  </w:style>
+  <w:style w:type="character" w:customStyle="1" w:styleId="PreprocessorTok">
+    <w:name w:val="PreprocessorTok"/>
+    <w:basedOn w:val="VerbatimChar"/>
+    <w:rPr>
+      <w:rFonts w:ascii="Consolas" w:hAnsi="Consolas"/>
+      <w:color w:val="BC7A00"/>
+      <w:sz w:val="22"/>
+    </w:rPr>
+  </w:style>
+  <w:style w:type="character" w:customStyle="1" w:styleId="AttributeTok">
+    <w:name w:val="AttributeTok"/>
+    <w:basedOn w:val="VerbatimChar"/>
+    <w:rPr>
+      <w:rFonts w:ascii="Consolas" w:hAnsi="Consolas"/>
+      <w:color w:val="7D9029"/>
+      <w:sz w:val="22"/>
+    </w:rPr>
+  </w:style>
+  <w:style w:type="character" w:customStyle="1" w:styleId="RegionMarkerTok">
+    <w:name w:val="RegionMarkerTok"/>
+    <w:basedOn w:val="VerbatimChar"/>
+    <w:rPr>
+      <w:rFonts w:ascii="Consolas" w:hAnsi="Consolas"/>
+      <w:sz w:val="22"/>
+    </w:rPr>
+  </w:style>
+  <w:style w:type="character" w:customStyle="1" w:styleId="InformationTok">
+    <w:name w:val="InformationTok"/>
+    <w:basedOn w:val="VerbatimChar"/>
+    <w:rPr>
+      <w:rFonts w:ascii="Consolas" w:hAnsi="Consolas"/>
+      <w:b/>
+      <w:i/>
+      <w:color w:val="60A0B0"/>
+      <w:sz w:val="22"/>
+    </w:rPr>
+  </w:style>
+  <w:style w:type="character" w:customStyle="1" w:styleId="WarningTok">
+    <w:name w:val="WarningTok"/>
+    <w:basedOn w:val="VerbatimChar"/>
+    <w:rPr>
+      <w:rFonts w:ascii="Consolas" w:hAnsi="Consolas"/>
+      <w:b/>
+      <w:i/>
+      <w:color w:val="60A0B0"/>
+      <w:sz w:val="22"/>
+    </w:rPr>
+  </w:style>
+  <w:style w:type="character" w:customStyle="1" w:styleId="AlertTok">
     <w:name w:val="AlertTok"/>
     <w:basedOn w:val="VerbatimChar"/>
     <w:rPr>
@@ -1557,24 +1586,7 @@
       <w:sz w:val="22"/>
     </w:rPr>
   </w:style>
-  <w:style w:type="character" w:customStyle="1" w:styleId="FunctionTok0">
-    <w:name w:val="FunctionTok"/>
-    <w:basedOn w:val="VerbatimChar"/>
-    <w:rPr>
-      <w:rFonts w:ascii="Consolas" w:hAnsi="Consolas"/>
-      <w:color w:val="06287E"/>
-      <w:sz w:val="22"/>
-    </w:rPr>
-  </w:style>
-  <w:style w:type="character" w:customStyle="1" w:styleId="RegionMarkerTok0">
-    <w:name w:val="RegionMarkerTok"/>
-    <w:basedOn w:val="VerbatimChar"/>
-    <w:rPr>
-      <w:rFonts w:ascii="Consolas" w:hAnsi="Consolas"/>
-      <w:sz w:val="22"/>
-    </w:rPr>
-  </w:style>
-  <w:style w:type="character" w:customStyle="1" w:styleId="ErrorTok0">
+  <w:style w:type="character" w:customStyle="1" w:styleId="ErrorTok">
     <w:name w:val="ErrorTok"/>
     <w:basedOn w:val="VerbatimChar"/>
     <w:rPr>
@@ -1584,88 +1596,12 @@
       <w:sz w:val="22"/>
     </w:rPr>
   </w:style>
-  <w:style w:type="character" w:customStyle="1" w:styleId="NormalTok0">
+  <w:style w:type="character" w:customStyle="1" w:styleId="NormalTok">
     <w:name w:val="NormalTok"/>
     <w:basedOn w:val="VerbatimChar"/>
     <w:rPr>
       <w:rFonts w:ascii="Consolas" w:hAnsi="Consolas"/>
       <w:sz w:val="22"/>
-    </w:rPr>
-  </w:style>
-  <w:style w:type="paragraph" w:styleId="BalloonText">
-    <w:name w:val="Balloon Text"/>
-    <w:basedOn w:val="Normal"/>
-    <w:link w:val="BalloonTextChar"/>
-    <w:semiHidden/>
-    <w:unhideWhenUsed/>
-    <w:rsid w:val="00AD5531"/>
-    <w:pPr>
-      <w:spacing w:before="0" w:after="0"/>
-    </w:pPr>
-    <w:rPr>
-      <w:rFonts w:ascii="Segoe UI" w:hAnsi="Segoe UI" w:cs="Segoe UI"/>
-      <w:sz w:val="18"/>
-      <w:szCs w:val="18"/>
-    </w:rPr>
-  </w:style>
-  <w:style w:type="character" w:customStyle="1" w:styleId="BalloonTextChar">
-    <w:name w:val="Balloon Text Char"/>
-    <w:basedOn w:val="DefaultParagraphFont"/>
-    <w:link w:val="BalloonText"/>
-    <w:semiHidden/>
-    <w:rsid w:val="00AD5531"/>
-    <w:rPr>
-      <w:rFonts w:ascii="Segoe UI" w:hAnsi="Segoe UI" w:cs="Segoe UI"/>
-      <w:sz w:val="18"/>
-      <w:szCs w:val="18"/>
-    </w:rPr>
-  </w:style>
-  <w:style w:type="paragraph" w:styleId="Header">
-    <w:name w:val="header"/>
-    <w:basedOn w:val="Normal"/>
-    <w:link w:val="HeaderChar"/>
-    <w:uiPriority w:val="99"/>
-    <w:unhideWhenUsed/>
-    <w:rsid w:val="00A642B5"/>
-    <w:pPr>
-      <w:tabs>
-        <w:tab w:val="center" w:pos="4680"/>
-        <w:tab w:val="right" w:pos="9360"/>
-      </w:tabs>
-      <w:spacing w:before="0" w:after="0"/>
-    </w:pPr>
-  </w:style>
-  <w:style w:type="character" w:customStyle="1" w:styleId="HeaderChar">
-    <w:name w:val="Header Char"/>
-    <w:basedOn w:val="DefaultParagraphFont"/>
-    <w:link w:val="Header"/>
-    <w:uiPriority w:val="99"/>
-    <w:rsid w:val="00A642B5"/>
-    <w:rPr>
-      <w:rFonts w:ascii="Palatino Linotype" w:hAnsi="Palatino Linotype"/>
-    </w:rPr>
-  </w:style>
-  <w:style w:type="paragraph" w:styleId="Footer">
-    <w:name w:val="footer"/>
-    <w:basedOn w:val="Normal"/>
-    <w:link w:val="FooterChar"/>
-    <w:unhideWhenUsed/>
-    <w:rsid w:val="00A642B5"/>
-    <w:pPr>
-      <w:tabs>
-        <w:tab w:val="center" w:pos="4680"/>
-        <w:tab w:val="right" w:pos="9360"/>
-      </w:tabs>
-      <w:spacing w:before="0" w:after="0"/>
-    </w:pPr>
-  </w:style>
-  <w:style w:type="character" w:customStyle="1" w:styleId="FooterChar">
-    <w:name w:val="Footer Char"/>
-    <w:basedOn w:val="DefaultParagraphFont"/>
-    <w:link w:val="Footer"/>
-    <w:rsid w:val="00A642B5"/>
-    <w:rPr>
-      <w:rFonts w:ascii="Palatino Linotype" w:hAnsi="Palatino Linotype"/>
     </w:rPr>
   </w:style>
 </w:styles>
@@ -1987,16 +1923,4 @@
   </a:objectDefaults>
   <a:extraClrSchemeLst/>
 </a:theme>
-</file>
-
-<file path=customXml/item1.xml><?xml version="1.0" encoding="utf-8"?>
-<b:Sources xmlns:b="http://schemas.openxmlformats.org/officeDocument/2006/bibliography" xmlns="http://schemas.openxmlformats.org/officeDocument/2006/bibliography" SelectedStyle="\APASixthEditionOfficeOnline.xsl" StyleName="APA" Version="6"/>
-</file>
-
-<file path=customXml/itemProps1.xml><?xml version="1.0" encoding="utf-8"?>
-<ds:datastoreItem xmlns:ds="http://schemas.openxmlformats.org/officeDocument/2006/customXml" ds:itemID="{AFEFD1A6-6FF4-45B3-AE8B-C4385B673551}">
-  <ds:schemaRefs>
-    <ds:schemaRef ds:uri="http://schemas.openxmlformats.org/officeDocument/2006/bibliography"/>
-  </ds:schemaRefs>
-</ds:datastoreItem>
 </file>
</xml_diff>

<commit_message>
A couple shares and tweeks
</commit_message>
<xml_diff>
--- a/cv.docx
+++ b/cv.docx
@@ -4,25 +4,36 @@
   <w:body>
     <w:p>
       <w:pPr>
-        <w:pStyle w:val="Heading3"/>
+        <w:pStyle w:val="Title"/>
+      </w:pPr>
+      <w:r>
+        <w:t>CV</w:t>
+      </w:r>
+      <w:r>
+        <w:t xml:space="preserve"> – Dan Sheffler</w:t>
+      </w:r>
+    </w:p>
+    <w:p>
+      <w:pPr>
+        <w:pStyle w:val="SourceCode"/>
+        <w:rPr>
+          <w:rFonts w:ascii="Consolas" w:hAnsi="Consolas"/>
+          <w:sz w:val="22"/>
+        </w:rPr>
       </w:pPr>
       <w:bookmarkStart w:id="0" w:name="dan-sheffler---cv"/>
-      <w:bookmarkStart w:id="1" w:name="_GoBack"/>
       <w:bookmarkEnd w:id="0"/>
-      <w:bookmarkEnd w:id="1"/>
-      <w:r>
-        <w:t>Dan Sheffler - CV</w:t>
-      </w:r>
-    </w:p>
-    <w:p>
-      <w:pPr>
-        <w:pStyle w:val="SourceCode"/>
-      </w:pPr>
       <w:r>
         <w:rPr>
           <w:rStyle w:val="VerbatimChar"/>
         </w:rPr>
-        <w:t>Philosophy Dept.</w:t>
+        <w:t>P</w:t>
+      </w:r>
+      <w:r>
+        <w:rPr>
+          <w:rStyle w:val="VerbatimChar"/>
+        </w:rPr>
+        <w:t>hilosophy Dept.</w:t>
       </w:r>
       <w:r>
         <w:br/>
@@ -56,8 +67,8 @@
       <w:pPr>
         <w:pStyle w:val="Heading4"/>
       </w:pPr>
-      <w:bookmarkStart w:id="2" w:name="specialization-and-competence"/>
-      <w:bookmarkEnd w:id="2"/>
+      <w:bookmarkStart w:id="1" w:name="specialization-and-competence"/>
+      <w:bookmarkEnd w:id="1"/>
       <w:r>
         <w:t>Specialization and Competence</w:t>
       </w:r>
@@ -94,53 +105,53 @@
       <w:pPr>
         <w:pStyle w:val="Heading4"/>
       </w:pPr>
-      <w:bookmarkStart w:id="3" w:name="education"/>
+      <w:bookmarkStart w:id="2" w:name="education"/>
+      <w:bookmarkEnd w:id="2"/>
+      <w:r>
+        <w:t>Education</w:t>
+      </w:r>
+    </w:p>
+    <w:p>
+      <w:pPr>
+        <w:pStyle w:val="FirstParagraph"/>
+      </w:pPr>
+      <w:r>
+        <w:t>PhD, Philosophy, University of Kentucky, (in progress, expected graduation in 2016).</w:t>
+      </w:r>
+    </w:p>
+    <w:p>
+      <w:pPr>
+        <w:pStyle w:val="BodyText"/>
+      </w:pPr>
+      <w:r>
+        <w:t>M.A., Philosophy, Univ</w:t>
+      </w:r>
+      <w:r>
+        <w:t>ersity of Kentucky, 2012.</w:t>
+      </w:r>
+    </w:p>
+    <w:p>
+      <w:pPr>
+        <w:pStyle w:val="BodyText"/>
+      </w:pPr>
+      <w:r>
+        <w:t>M.A., Classics, University of Kentucky, 2010.</w:t>
+      </w:r>
+    </w:p>
+    <w:p>
+      <w:pPr>
+        <w:pStyle w:val="BodyText"/>
+      </w:pPr>
+      <w:r>
+        <w:t>B.A., Philosophy and Classics, University of Kentucky, 2010.</w:t>
+      </w:r>
+    </w:p>
+    <w:p>
+      <w:pPr>
+        <w:pStyle w:val="Heading4"/>
+      </w:pPr>
+      <w:bookmarkStart w:id="3" w:name="presentations"/>
       <w:bookmarkEnd w:id="3"/>
-      <w:r>
-        <w:t>Education</w:t>
-      </w:r>
-    </w:p>
-    <w:p>
-      <w:pPr>
-        <w:pStyle w:val="FirstParagraph"/>
-      </w:pPr>
-      <w:r>
-        <w:t>PhD, Philosophy, University of Kentucky, (in progress, expected graduation in 2016).</w:t>
-      </w:r>
-    </w:p>
-    <w:p>
-      <w:pPr>
-        <w:pStyle w:val="BodyText"/>
-      </w:pPr>
-      <w:r>
-        <w:t>M.A., Philosophy, Univ</w:t>
-      </w:r>
-      <w:r>
-        <w:t>ersity of Kentucky, 2012.</w:t>
-      </w:r>
-    </w:p>
-    <w:p>
-      <w:pPr>
-        <w:pStyle w:val="BodyText"/>
-      </w:pPr>
-      <w:r>
-        <w:t>M.A., Classics, University of Kentucky, 2010.</w:t>
-      </w:r>
-    </w:p>
-    <w:p>
-      <w:pPr>
-        <w:pStyle w:val="BodyText"/>
-      </w:pPr>
-      <w:r>
-        <w:t>B.A., Philosophy and Classics, University of Kentucky, 2010.</w:t>
-      </w:r>
-    </w:p>
-    <w:p>
-      <w:pPr>
-        <w:pStyle w:val="Heading4"/>
-      </w:pPr>
-      <w:bookmarkStart w:id="4" w:name="presentations"/>
-      <w:bookmarkEnd w:id="4"/>
       <w:r>
         <w:t>Presentations</w:t>
       </w:r>
@@ -185,10 +196,74 @@
       <w:pPr>
         <w:pStyle w:val="Heading4"/>
       </w:pPr>
-      <w:bookmarkStart w:id="5" w:name="awards"/>
+      <w:bookmarkStart w:id="4" w:name="awards"/>
+      <w:bookmarkEnd w:id="4"/>
+      <w:r>
+        <w:t>Awards</w:t>
+      </w:r>
+    </w:p>
+    <w:p>
+      <w:pPr>
+        <w:pStyle w:val="FirstParagraph"/>
+      </w:pPr>
+      <w:r>
+        <w:t>Best grad</w:t>
+      </w:r>
+      <w:r>
+        <w:t>uate student paper ($500) awarded by Society of Christian Philosophers for “A Complex Eternity,” April 2013.</w:t>
+      </w:r>
+    </w:p>
+    <w:p>
+      <w:pPr>
+        <w:pStyle w:val="BodyText"/>
+      </w:pPr>
+      <w:r>
+        <w:t>Accepted into University Scholars program at the University of Kentucky for classics, 2008–2010.</w:t>
+      </w:r>
+    </w:p>
+    <w:p>
+      <w:pPr>
+        <w:pStyle w:val="BodyText"/>
+      </w:pPr>
+      <w:r>
+        <w:t xml:space="preserve">Research grant from University of Kentucky Eureka </w:t>
+      </w:r>
+      <w:r>
+        <w:t>fund ($2,000), 2006.</w:t>
+      </w:r>
+    </w:p>
+    <w:p>
+      <w:pPr>
+        <w:pStyle w:val="Heading4"/>
+      </w:pPr>
+      <w:bookmarkStart w:id="5" w:name="teaching"/>
       <w:bookmarkEnd w:id="5"/>
       <w:r>
-        <w:t>Awards</w:t>
+        <w:lastRenderedPageBreak/>
+        <w:t>Teaching</w:t>
+      </w:r>
+    </w:p>
+    <w:p>
+      <w:pPr>
+        <w:rPr>
+          <w:b/>
+        </w:rPr>
+      </w:pPr>
+      <w:bookmarkStart w:id="6" w:name="georgetown-college"/>
+      <w:bookmarkStart w:id="7" w:name="_GoBack"/>
+      <w:bookmarkEnd w:id="6"/>
+      <w:bookmarkEnd w:id="7"/>
+      <w:r>
+        <w:rPr>
+          <w:b/>
+        </w:rPr>
+        <w:t>G</w:t>
+      </w:r>
+      <w:r>
+        <w:rPr>
+          <w:b/>
+        </w:rPr>
+        <w:t>eorgetown College</w:t>
       </w:r>
     </w:p>
     <w:p>
@@ -196,10 +271,30 @@
         <w:pStyle w:val="FirstParagraph"/>
       </w:pPr>
       <w:r>
-        <w:t>Best grad</w:t>
-      </w:r>
-      <w:r>
-        <w:t>uate student paper ($500) awarded by Society of Christian Philosophers for “A Complex Eternity,” April 2013.</w:t>
+        <w:t>Ancient and Medieval Philosophy, Spring 2016</w:t>
+      </w:r>
+    </w:p>
+    <w:p>
+      <w:pPr>
+        <w:rPr>
+          <w:b/>
+        </w:rPr>
+      </w:pPr>
+      <w:bookmarkStart w:id="8" w:name="asbury-university"/>
+      <w:bookmarkEnd w:id="8"/>
+      <w:r>
+        <w:rPr>
+          <w:b/>
+        </w:rPr>
+        <w:t>Asbury University</w:t>
+      </w:r>
+    </w:p>
+    <w:p>
+      <w:pPr>
+        <w:pStyle w:val="FirstParagraph"/>
+      </w:pPr>
+      <w:r>
+        <w:t>Introduction to Philosophy (on-line course), Fall 2015.</w:t>
       </w:r>
     </w:p>
     <w:p>
@@ -207,7 +302,7 @@
         <w:pStyle w:val="BodyText"/>
       </w:pPr>
       <w:r>
-        <w:t>Accepted into University Scholars program at the University of Kentucky for classics, 2008–2010.</w:t>
+        <w:t>Ancient and Medieval Philosophy, Spring 2015.</w:t>
       </w:r>
     </w:p>
     <w:p>
@@ -215,20 +310,133 @@
         <w:pStyle w:val="BodyText"/>
       </w:pPr>
       <w:r>
-        <w:t xml:space="preserve">Research grant from University of Kentucky Eureka </w:t>
-      </w:r>
-      <w:r>
-        <w:t>fund ($2,000), 2006.</w:t>
+        <w:t>Philosophy of C.S. Lewis, Spring 2014.</w:t>
+      </w:r>
+    </w:p>
+    <w:p>
+      <w:pPr>
+        <w:pStyle w:val="BodyText"/>
+      </w:pPr>
+      <w:r>
+        <w:t>Soc</w:t>
+      </w:r>
+      <w:r>
+        <w:t>ial and Political Philosophy, Fall 2012, Fall 2014.</w:t>
+      </w:r>
+    </w:p>
+    <w:p>
+      <w:pPr>
+        <w:pStyle w:val="BodyText"/>
+      </w:pPr>
+      <w:r>
+        <w:t>Introduction to Philosophy, Fall 2013–Fall 2014.</w:t>
+      </w:r>
+    </w:p>
+    <w:p>
+      <w:pPr>
+        <w:rPr>
+          <w:b/>
+        </w:rPr>
+      </w:pPr>
+      <w:bookmarkStart w:id="9" w:name="university-of-kentucky"/>
+      <w:bookmarkEnd w:id="9"/>
+      <w:r>
+        <w:rPr>
+          <w:b/>
+        </w:rPr>
+        <w:t>University of Kentucky</w:t>
+      </w:r>
+    </w:p>
+    <w:p>
+      <w:pPr>
+        <w:pStyle w:val="FirstParagraph"/>
+      </w:pPr>
+      <w:r>
+        <w:t>Introduction to Philosophy, Fall 2013–Spring 2016.</w:t>
+      </w:r>
+    </w:p>
+    <w:p>
+      <w:pPr>
+        <w:pStyle w:val="BodyText"/>
+      </w:pPr>
+      <w:r>
+        <w:t>Business Ethics, Spring 2013–Fall 2013.</w:t>
+      </w:r>
+    </w:p>
+    <w:p>
+      <w:pPr>
+        <w:pStyle w:val="BodyText"/>
+      </w:pPr>
+      <w:r>
+        <w:t>Introduction to Ethics, Spring 2012–Fall 2012.</w:t>
+      </w:r>
+    </w:p>
+    <w:p>
+      <w:pPr>
+        <w:pStyle w:val="BodyText"/>
+      </w:pPr>
+      <w:r>
+        <w:t>Symbolic Logic, Fall 2010–Fall 2011.</w:t>
+      </w:r>
+    </w:p>
+    <w:p>
+      <w:pPr>
+        <w:pStyle w:val="BodyText"/>
+      </w:pPr>
+      <w:r>
+        <w:t>Latin 1 and 2, Fall 2009–Spring 2010.</w:t>
+      </w:r>
+    </w:p>
+    <w:p>
+      <w:pPr>
+        <w:pStyle w:val="BodyText"/>
+      </w:pPr>
+      <w:r>
+        <w:t>Medical Terminology (on-line course), Summer 2010.</w:t>
+      </w:r>
+    </w:p>
+    <w:p>
+      <w:pPr>
+        <w:rPr>
+          <w:b/>
+        </w:rPr>
+      </w:pPr>
+      <w:bookmarkStart w:id="10" w:name="mars-hill-christian-academy"/>
+      <w:bookmarkEnd w:id="10"/>
+      <w:r>
+        <w:rPr>
+          <w:b/>
+        </w:rPr>
+        <w:t>Mars Hill Christian Academy</w:t>
+      </w:r>
+    </w:p>
+    <w:p>
+      <w:pPr>
+        <w:pStyle w:val="FirstParagraph"/>
+      </w:pPr>
+      <w:r>
+        <w:t>Traditional Logic, 2008–2016.</w:t>
+      </w:r>
+    </w:p>
+    <w:p>
+      <w:pPr>
+        <w:pStyle w:val="BodyText"/>
+      </w:pPr>
+      <w:r>
+        <w:t>Latin years 3 and 4, 2009</w:t>
+      </w:r>
+      <w:r>
+        <w:t>–2016.</w:t>
       </w:r>
     </w:p>
     <w:p>
       <w:pPr>
         <w:pStyle w:val="Heading4"/>
       </w:pPr>
-      <w:bookmarkStart w:id="6" w:name="teaching"/>
-      <w:bookmarkEnd w:id="6"/>
-      <w:r>
-        <w:t>Teaching</w:t>
+      <w:bookmarkStart w:id="11" w:name="language"/>
+      <w:bookmarkEnd w:id="11"/>
+      <w:r>
+        <w:t>Language</w:t>
       </w:r>
     </w:p>
     <w:p>
@@ -236,7 +444,7 @@
         <w:pStyle w:val="FirstParagraph"/>
       </w:pPr>
       <w:r>
-        <w:t>Introduction to Philosophy (on-line course), Asbury University, Fall 2015.</w:t>
+        <w:t>Advanced ability in Greek with extensive reading experience in Homeric, Attic, Ionic, Hellenistic, Koine, Late Antique, and Patristic authors.</w:t>
       </w:r>
     </w:p>
     <w:p>
@@ -244,131 +452,10 @@
         <w:pStyle w:val="BodyText"/>
       </w:pPr>
       <w:r>
-        <w:t>Ancient and Medieval Philosophy, Asbury University, Spring 2015.</w:t>
-      </w:r>
-    </w:p>
-    <w:p>
-      <w:pPr>
-        <w:pStyle w:val="BodyText"/>
-      </w:pPr>
-      <w:r>
-        <w:t>Philosophy of C.S. Lewis, Asbury University, Spring 2014.</w:t>
-      </w:r>
-    </w:p>
-    <w:p>
-      <w:pPr>
-        <w:pStyle w:val="BodyText"/>
-      </w:pPr>
-      <w:r>
-        <w:lastRenderedPageBreak/>
-        <w:t>Social and Political Philoso</w:t>
-      </w:r>
-      <w:r>
-        <w:t>phy, Asbury University, Fall 2012, Fall 2014.</w:t>
-      </w:r>
-    </w:p>
-    <w:p>
-      <w:pPr>
-        <w:pStyle w:val="BodyText"/>
-      </w:pPr>
-      <w:r>
-        <w:t>Introduction to Philosophy, Asbury University, Fall 2013–Fall 2014.</w:t>
-      </w:r>
-    </w:p>
-    <w:p>
-      <w:pPr>
-        <w:pStyle w:val="BodyText"/>
-      </w:pPr>
-      <w:r>
-        <w:t>Business Ethics, University of Kentucky, Spring 2013–Fall 2013.</w:t>
-      </w:r>
-    </w:p>
-    <w:p>
-      <w:pPr>
-        <w:pStyle w:val="BodyText"/>
-      </w:pPr>
-      <w:r>
-        <w:t>Knowledge and Reality, University of Kentucky, Fall 2013–Fall 2015.</w:t>
-      </w:r>
-    </w:p>
-    <w:p>
-      <w:pPr>
-        <w:pStyle w:val="BodyText"/>
-      </w:pPr>
-      <w:r>
-        <w:t>Introducti</w:t>
-      </w:r>
-      <w:r>
-        <w:t>on to Ethics, University of Kentucky, Spring 2012–Fall 2012.</w:t>
-      </w:r>
-    </w:p>
-    <w:p>
-      <w:pPr>
-        <w:pStyle w:val="BodyText"/>
-      </w:pPr>
-      <w:r>
-        <w:t>Symbolic Logic, University of Kentucky, Fall 2010–Fall 2011.</w:t>
-      </w:r>
-    </w:p>
-    <w:p>
-      <w:pPr>
-        <w:pStyle w:val="BodyText"/>
-      </w:pPr>
-      <w:r>
-        <w:t>Latin 1 and 2, University of Kentucky, Fall 2009–Spring 2010.</w:t>
-      </w:r>
-    </w:p>
-    <w:p>
-      <w:pPr>
-        <w:pStyle w:val="BodyText"/>
-      </w:pPr>
-      <w:r>
-        <w:t>Medical Terminology (on-line course), University of Kentucky, Summer 2010.</w:t>
-      </w:r>
-    </w:p>
-    <w:p>
-      <w:pPr>
-        <w:pStyle w:val="BodyText"/>
-      </w:pPr>
-      <w:r>
-        <w:t>Traditional Logic, Mars Hill Christian Academy, 2008–2014.</w:t>
-      </w:r>
-    </w:p>
-    <w:p>
-      <w:pPr>
-        <w:pStyle w:val="BodyText"/>
-      </w:pPr>
-      <w:r>
-        <w:t>Latin years 3 and 4, Mars Hill Christian Academy, 2009–2015.</w:t>
-      </w:r>
-    </w:p>
-    <w:p>
-      <w:pPr>
-        <w:pStyle w:val="Heading4"/>
-      </w:pPr>
-      <w:bookmarkStart w:id="7" w:name="language"/>
-      <w:bookmarkEnd w:id="7"/>
-      <w:r>
-        <w:t>Language</w:t>
-      </w:r>
-    </w:p>
-    <w:p>
-      <w:pPr>
-        <w:pStyle w:val="FirstParagraph"/>
-      </w:pPr>
-      <w:r>
-        <w:t>Advanced ability in Greek with extensive reading exp</w:t>
-      </w:r>
-      <w:r>
-        <w:t>erience in Homeric, Attic, Ionic, Hellenistic, Koine, Late Antique, and Patristic authors.</w:t>
-      </w:r>
-    </w:p>
-    <w:p>
-      <w:pPr>
-        <w:pStyle w:val="BodyText"/>
-      </w:pPr>
-      <w:r>
-        <w:t>Advanced ability and teaching experience in Latin with extensive reading experience in Early, Augustan, Late Imperial, Christian, and Medieval authors.</w:t>
+        <w:t>Advanced ability and teaching experience in Latin with extensive reading experience in Early, Aug</w:t>
+      </w:r>
+      <w:r>
+        <w:t>ustan, Late Imperial, Christian, and Medieval authors.</w:t>
       </w:r>
     </w:p>
     <w:sectPr>
@@ -429,7 +516,7 @@
   <w:abstractNum w:abstractNumId="0" w15:restartNumberingAfterBreak="0">
     <w:nsid w:val="E17F69BA"/>
     <w:multiLevelType w:val="multilevel"/>
-    <w:tmpl w:val="3BA8F8B0"/>
+    <w:tmpl w:val="70027190"/>
     <w:lvl w:ilvl="0">
       <w:numFmt w:val="bullet"/>
       <w:lvlText w:val=" "/>
@@ -519,9 +606,9 @@
     </w:lvl>
   </w:abstractNum>
   <w:abstractNum w:abstractNumId="1" w15:restartNumberingAfterBreak="0">
-    <w:nsid w:val="1EB46CA5"/>
+    <w:nsid w:val="EB6E7646"/>
     <w:multiLevelType w:val="multilevel"/>
-    <w:tmpl w:val="2250D6D4"/>
+    <w:tmpl w:val="19808D74"/>
     <w:lvl w:ilvl="0">
       <w:numFmt w:val="bullet"/>
       <w:lvlText w:val=" "/>
@@ -1034,17 +1121,18 @@
     <w:uiPriority w:val="9"/>
     <w:unhideWhenUsed/>
     <w:qFormat/>
+    <w:rsid w:val="00931C1E"/>
     <w:pPr>
       <w:keepNext/>
       <w:keepLines/>
-      <w:spacing w:before="200" w:after="0"/>
+      <w:spacing w:before="360" w:after="0"/>
       <w:outlineLvl w:val="3"/>
     </w:pPr>
     <w:rPr>
       <w:rFonts w:asciiTheme="majorHAnsi" w:eastAsiaTheme="majorEastAsia" w:hAnsiTheme="majorHAnsi" w:cstheme="majorBidi"/>
       <w:b/>
       <w:bCs/>
-      <w:color w:val="4F81BD" w:themeColor="accent1"/>
+      <w:sz w:val="28"/>
     </w:rPr>
   </w:style>
   <w:style w:type="paragraph" w:styleId="Heading5">
@@ -1121,17 +1209,16 @@
     <w:basedOn w:val="Normal"/>
     <w:next w:val="BodyText"/>
     <w:qFormat/>
+    <w:rsid w:val="00931C1E"/>
     <w:pPr>
       <w:keepNext/>
       <w:keepLines/>
       <w:spacing w:before="480" w:after="240"/>
-      <w:jc w:val="center"/>
     </w:pPr>
     <w:rPr>
       <w:rFonts w:asciiTheme="majorHAnsi" w:eastAsiaTheme="majorEastAsia" w:hAnsiTheme="majorHAnsi" w:cstheme="majorBidi"/>
       <w:b/>
       <w:bCs/>
-      <w:color w:val="345A8A" w:themeColor="accent1" w:themeShade="B5"/>
       <w:sz w:val="36"/>
       <w:szCs w:val="36"/>
     </w:rPr>
@@ -1143,6 +1230,7 @@
     <w:qFormat/>
     <w:pPr>
       <w:spacing w:before="240"/>
+      <w:jc w:val="center"/>
     </w:pPr>
     <w:rPr>
       <w:sz w:val="30"/>

</xml_diff>

<commit_message>
A couple new posts.  Fixed capitalization issue with markdown tag.
</commit_message>
<xml_diff>
--- a/cv.docx
+++ b/cv.docx
@@ -75,7 +75,7 @@
         <w:t xml:space="preserve"> </w:t>
       </w:r>
       <w:r>
-        <w:t xml:space="preserve">Medieval Philosophy, Philosophy of Religion, History of Ideas, Contemporary Metaphysics (especially metaphysics of free will and metaphysics of time), Ethics, and Political Philosophy.</w:t>
+        <w:t xml:space="preserve">Medieval Philosophy, Philosophy of Religion, History of Ideas, Ethics, and Political Philosophy.</w:t>
       </w:r>
     </w:p>
     <w:p>
@@ -138,7 +138,7 @@
         <w:t xml:space="preserve">“</w:t>
       </w:r>
       <w:r>
-        <w:t xml:space="preserve">The Metaphysics of Personhood in Plato’s Dialogues</w:t>
+        <w:t xml:space="preserve">Introduction</w:t>
       </w:r>
       <w:r>
         <w:t xml:space="preserve">”</w:t>
@@ -147,7 +147,53 @@
         <w:t xml:space="preserve"> </w:t>
       </w:r>
       <w:r>
-        <w:t xml:space="preserve">(doctoral dissertation, University of Kentucky, 2017), doi: 10.13023/ETD.2017.142. Available</w:t>
+        <w:t xml:space="preserve">to a special issue of Quaestiones Disputatae on the philosophy of Dietrich von Hildebrand (forthcoming).</w:t>
+      </w:r>
+    </w:p>
+    <w:p>
+      <w:pPr>
+        <w:pStyle w:val="BodyText"/>
+      </w:pPr>
+      <w:r>
+        <w:t xml:space="preserve">“</w:t>
+      </w:r>
+      <w:r>
+        <w:t xml:space="preserve">Hildebrand, Hypostasis, and the Irreducibility of Personal Existence,</w:t>
+      </w:r>
+      <w:r>
+        <w:t xml:space="preserve">”</w:t>
+      </w:r>
+      <w:r>
+        <w:t xml:space="preserve"> </w:t>
+      </w:r>
+      <w:r>
+        <w:t xml:space="preserve">Quaestiones Disputatae (forthcoming).</w:t>
+      </w:r>
+    </w:p>
+    <w:p>
+      <w:pPr>
+        <w:pStyle w:val="BodyText"/>
+      </w:pPr>
+      <w:r>
+        <w:t xml:space="preserve">“</w:t>
+      </w:r>
+      <w:r>
+        <w:t xml:space="preserve">A Vocabulary for Worship,</w:t>
+      </w:r>
+      <w:r>
+        <w:t xml:space="preserve">”</w:t>
+      </w:r>
+      <w:r>
+        <w:t xml:space="preserve"> </w:t>
+      </w:r>
+      <w:r>
+        <w:rPr>
+          <w:i/>
+        </w:rPr>
+        <w:t xml:space="preserve">Touchstone</w:t>
+      </w:r>
+      <w:r>
+        <w:t xml:space="preserve">, January/February 2019. Available</w:t>
       </w:r>
       <w:r>
         <w:t xml:space="preserve"> </w:t>
@@ -172,16 +218,10 @@
         <w:t xml:space="preserve">“</w:t>
       </w:r>
       <w:r>
-        <w:t xml:space="preserve">Worship Becomes Us,</w:t>
+        <w:t xml:space="preserve">Raising Statesmen,</w:t>
       </w:r>
       <w:r>
         <w:t xml:space="preserve">”</w:t>
-      </w:r>
-      <w:r>
-        <w:t xml:space="preserve"> </w:t>
-      </w:r>
-      <w:r>
-        <w:t xml:space="preserve">review of</w:t>
       </w:r>
       <w:r>
         <w:t xml:space="preserve"> </w:t>
@@ -190,22 +230,10 @@
         <w:rPr>
           <w:i/>
         </w:rPr>
-        <w:t xml:space="preserve">Liturgy and Personality</w:t>
-      </w:r>
-      <w:r>
-        <w:t xml:space="preserve">, by Dietrich von Hildebrand,</w:t>
-      </w:r>
-      <w:r>
-        <w:t xml:space="preserve"> </w:t>
-      </w:r>
-      <w:r>
-        <w:rPr>
-          <w:i/>
-        </w:rPr>
-        <w:t xml:space="preserve">Touchstone</w:t>
-      </w:r>
-      <w:r>
-        <w:t xml:space="preserve">, May/June 2017. Available</w:t>
+        <w:t xml:space="preserve">Voegelin View</w:t>
+      </w:r>
+      <w:r>
+        <w:t xml:space="preserve">, August 2019. Available</w:t>
       </w:r>
       <w:r>
         <w:t xml:space="preserve"> </w:t>
@@ -230,16 +258,10 @@
         <w:t xml:space="preserve">“</w:t>
       </w:r>
       <w:r>
-        <w:t xml:space="preserve">Bite-Sized Philosophy,</w:t>
+        <w:t xml:space="preserve">Community in the Wasteland,</w:t>
       </w:r>
       <w:r>
         <w:t xml:space="preserve">”</w:t>
-      </w:r>
-      <w:r>
-        <w:t xml:space="preserve"> </w:t>
-      </w:r>
-      <w:r>
-        <w:t xml:space="preserve">review of</w:t>
       </w:r>
       <w:r>
         <w:t xml:space="preserve"> </w:t>
@@ -248,22 +270,10 @@
         <w:rPr>
           <w:i/>
         </w:rPr>
-        <w:t xml:space="preserve">The Art of Living</w:t>
-      </w:r>
-      <w:r>
-        <w:t xml:space="preserve">, by Dietrich von Hildebrand,</w:t>
-      </w:r>
-      <w:r>
-        <w:t xml:space="preserve"> </w:t>
-      </w:r>
-      <w:r>
-        <w:rPr>
-          <w:i/>
-        </w:rPr>
-        <w:t xml:space="preserve">Touchstone</w:t>
-      </w:r>
-      <w:r>
-        <w:t xml:space="preserve">, June/July 2018. Available</w:t>
+        <w:t xml:space="preserve">The Imaginative Conservative</w:t>
+      </w:r>
+      <w:r>
+        <w:t xml:space="preserve">, July 2019. Available</w:t>
       </w:r>
       <w:r>
         <w:t xml:space="preserve"> </w:t>
@@ -282,13 +292,163 @@
     </w:p>
     <w:p>
       <w:pPr>
+        <w:pStyle w:val="BodyText"/>
+      </w:pPr>
+      <w:r>
+        <w:t xml:space="preserve">“</w:t>
+      </w:r>
+      <w:r>
+        <w:t xml:space="preserve">Bite-Sized Philosophy,</w:t>
+      </w:r>
+      <w:r>
+        <w:t xml:space="preserve">”</w:t>
+      </w:r>
+      <w:r>
+        <w:t xml:space="preserve"> </w:t>
+      </w:r>
+      <w:r>
+        <w:t xml:space="preserve">review of</w:t>
+      </w:r>
+      <w:r>
+        <w:t xml:space="preserve"> </w:t>
+      </w:r>
+      <w:r>
+        <w:rPr>
+          <w:i/>
+        </w:rPr>
+        <w:t xml:space="preserve">The Art of Living</w:t>
+      </w:r>
+      <w:r>
+        <w:t xml:space="preserve">, by Dietrich von Hildebrand,</w:t>
+      </w:r>
+      <w:r>
+        <w:t xml:space="preserve"> </w:t>
+      </w:r>
+      <w:r>
+        <w:rPr>
+          <w:i/>
+        </w:rPr>
+        <w:t xml:space="preserve">Touchstone</w:t>
+      </w:r>
+      <w:r>
+        <w:t xml:space="preserve">, June/July 2018. Available</w:t>
+      </w:r>
+      <w:r>
+        <w:t xml:space="preserve"> </w:t>
+      </w:r>
+      <w:hyperlink r:id="rId26">
+        <w:r>
+          <w:rPr>
+            <w:rStyle w:val="Hyperlink"/>
+          </w:rPr>
+          <w:t xml:space="preserve">here</w:t>
+        </w:r>
+      </w:hyperlink>
+      <w:r>
+        <w:t xml:space="preserve">.</w:t>
+      </w:r>
+    </w:p>
+    <w:p>
+      <w:pPr>
+        <w:pStyle w:val="BodyText"/>
+      </w:pPr>
+      <w:r>
+        <w:t xml:space="preserve">“</w:t>
+      </w:r>
+      <w:r>
+        <w:t xml:space="preserve">Worship Becomes Us,</w:t>
+      </w:r>
+      <w:r>
+        <w:t xml:space="preserve">”</w:t>
+      </w:r>
+      <w:r>
+        <w:t xml:space="preserve"> </w:t>
+      </w:r>
+      <w:r>
+        <w:t xml:space="preserve">review of</w:t>
+      </w:r>
+      <w:r>
+        <w:t xml:space="preserve"> </w:t>
+      </w:r>
+      <w:r>
+        <w:rPr>
+          <w:i/>
+        </w:rPr>
+        <w:t xml:space="preserve">Liturgy and Personality</w:t>
+      </w:r>
+      <w:r>
+        <w:t xml:space="preserve">, by Dietrich von Hildebrand,</w:t>
+      </w:r>
+      <w:r>
+        <w:t xml:space="preserve"> </w:t>
+      </w:r>
+      <w:r>
+        <w:rPr>
+          <w:i/>
+        </w:rPr>
+        <w:t xml:space="preserve">Touchstone</w:t>
+      </w:r>
+      <w:r>
+        <w:t xml:space="preserve">, May/June 2017. Available</w:t>
+      </w:r>
+      <w:r>
+        <w:t xml:space="preserve"> </w:t>
+      </w:r>
+      <w:hyperlink r:id="rId27">
+        <w:r>
+          <w:rPr>
+            <w:rStyle w:val="Hyperlink"/>
+          </w:rPr>
+          <w:t xml:space="preserve">here</w:t>
+        </w:r>
+      </w:hyperlink>
+      <w:r>
+        <w:t xml:space="preserve">.</w:t>
+      </w:r>
+    </w:p>
+    <w:p>
+      <w:pPr>
+        <w:pStyle w:val="BodyText"/>
+      </w:pPr>
+      <w:r>
+        <w:t xml:space="preserve">“</w:t>
+      </w:r>
+      <w:r>
+        <w:t xml:space="preserve">The Metaphysics of Personhood in Plato’s Dialogues</w:t>
+      </w:r>
+      <w:r>
+        <w:t xml:space="preserve">”</w:t>
+      </w:r>
+      <w:r>
+        <w:t xml:space="preserve"> </w:t>
+      </w:r>
+      <w:r>
+        <w:t xml:space="preserve">(doctoral dissertation, University of Kentucky, 2017), doi: 10.13023/ETD.2017.142. Available</w:t>
+      </w:r>
+      <w:r>
+        <w:t xml:space="preserve"> </w:t>
+      </w:r>
+      <w:hyperlink r:id="rId28">
+        <w:r>
+          <w:rPr>
+            <w:rStyle w:val="Hyperlink"/>
+          </w:rPr>
+          <w:t xml:space="preserve">here</w:t>
+        </w:r>
+      </w:hyperlink>
+      <w:r>
+        <w:t xml:space="preserve">.</w:t>
+      </w:r>
+    </w:p>
+    <w:p>
+      <w:pPr>
         <w:pStyle w:val="Heading2"/>
       </w:pPr>
-      <w:bookmarkStart w:id="26" w:name="invited-talks"/>
+      <w:bookmarkStart w:id="29" w:name="invited-talks"/>
       <w:r>
         <w:t xml:space="preserve">Invited Talks</w:t>
       </w:r>
-      <w:bookmarkEnd w:id="26"/>
+      <w:bookmarkEnd w:id="29"/>
     </w:p>
     <w:p>
       <w:pPr>
@@ -298,7 +458,7 @@
         <w:t xml:space="preserve">“</w:t>
       </w:r>
       <w:r>
-        <w:t xml:space="preserve">Platonic versus Christian Conceptions of the Self,</w:t>
+        <w:t xml:space="preserve">Jesus as Lord,</w:t>
       </w:r>
       <w:r>
         <w:t xml:space="preserve">”</w:t>
@@ -307,32 +467,12 @@
         <w:t xml:space="preserve"> </w:t>
       </w:r>
       <w:r>
-        <w:t xml:space="preserve">Athens and Jerusalem Conference, Lawrenceburg KY, April 2018.</w:t>
-      </w:r>
-    </w:p>
-    <w:p>
-      <w:pPr>
-        <w:pStyle w:val="BodyText"/>
-      </w:pPr>
-      <w:r>
-        <w:t xml:space="preserve">“</w:t>
-      </w:r>
-      <w:r>
-        <w:t xml:space="preserve">Overview of the Gospel of John,</w:t>
-      </w:r>
-      <w:r>
-        <w:t xml:space="preserve">”</w:t>
-      </w:r>
-      <w:r>
-        <w:t xml:space="preserve"> </w:t>
-      </w:r>
-      <w:r>
-        <w:t xml:space="preserve">Jessamine Christian Fellowship, Wilmore KY, January 2018.</w:t>
-      </w:r>
-      <w:r>
-        <w:t xml:space="preserve"> </w:t>
-      </w:r>
-      <w:hyperlink r:id="rId27">
+        <w:t xml:space="preserve">Lexington Christian Fellowship, Lexington KY, September 2019.</w:t>
+      </w:r>
+      <w:r>
+        <w:t xml:space="preserve"> </w:t>
+      </w:r>
+      <w:hyperlink r:id="rId30">
         <w:r>
           <w:rPr>
             <w:rStyle w:val="Hyperlink"/>
@@ -340,9 +480,6 @@
           <w:t xml:space="preserve">Audio</w:t>
         </w:r>
       </w:hyperlink>
-      <w:r>
-        <w:t xml:space="preserve">.</w:t>
-      </w:r>
     </w:p>
     <w:p>
       <w:pPr>
@@ -352,7 +489,7 @@
         <w:t xml:space="preserve">“</w:t>
       </w:r>
       <w:r>
-        <w:t xml:space="preserve">The Suffering of Job,</w:t>
+        <w:t xml:space="preserve">Platonic versus Christian Conceptions of the Self,</w:t>
       </w:r>
       <w:r>
         <w:t xml:space="preserve">”</w:t>
@@ -361,38 +498,7 @@
         <w:t xml:space="preserve"> </w:t>
       </w:r>
       <w:r>
-        <w:t xml:space="preserve">Lexington Christian Fellowship, Lexington KY, December 2017.</w:t>
-      </w:r>
-      <w:r>
-        <w:t xml:space="preserve"> </w:t>
-      </w:r>
-      <w:hyperlink r:id="rId28">
-        <w:r>
-          <w:rPr>
-            <w:rStyle w:val="Hyperlink"/>
-          </w:rPr>
-          <w:t xml:space="preserve">Audio</w:t>
-        </w:r>
-      </w:hyperlink>
-      <w:r>
-        <w:t xml:space="preserve"> </w:t>
-      </w:r>
-      <w:r>
-        <w:t xml:space="preserve">and</w:t>
-      </w:r>
-      <w:r>
-        <w:t xml:space="preserve"> </w:t>
-      </w:r>
-      <w:hyperlink r:id="rId29">
-        <w:r>
-          <w:rPr>
-            <w:rStyle w:val="Hyperlink"/>
-          </w:rPr>
-          <w:t xml:space="preserve">Text</w:t>
-        </w:r>
-      </w:hyperlink>
-      <w:r>
-        <w:t xml:space="preserve">.</w:t>
+        <w:t xml:space="preserve">Athens and Jerusalem Conference, Lawrenceburg KY, April 2018.</w:t>
       </w:r>
     </w:p>
     <w:p>
@@ -403,7 +509,7 @@
         <w:t xml:space="preserve">“</w:t>
       </w:r>
       <w:r>
-        <w:t xml:space="preserve">Gratitude,</w:t>
+        <w:t xml:space="preserve">Overview of the Gospel of John,</w:t>
       </w:r>
       <w:r>
         <w:t xml:space="preserve">”</w:t>
@@ -412,61 +518,7 @@
         <w:t xml:space="preserve"> </w:t>
       </w:r>
       <w:r>
-        <w:t xml:space="preserve">Mars Hill Christian Academcy Graduation Address, Lexington KY, May 2017.</w:t>
-      </w:r>
-      <w:r>
-        <w:t xml:space="preserve"> </w:t>
-      </w:r>
-      <w:hyperlink r:id="rId30">
-        <w:r>
-          <w:rPr>
-            <w:rStyle w:val="Hyperlink"/>
-          </w:rPr>
-          <w:t xml:space="preserve">Text</w:t>
-        </w:r>
-      </w:hyperlink>
-      <w:r>
-        <w:t xml:space="preserve">.</w:t>
-      </w:r>
-    </w:p>
-    <w:p>
-      <w:pPr>
-        <w:pStyle w:val="BodyText"/>
-      </w:pPr>
-      <w:r>
-        <w:t xml:space="preserve">“</w:t>
-      </w:r>
-      <w:r>
-        <w:t xml:space="preserve">Living Latin at the University of Kentucky,</w:t>
-      </w:r>
-      <w:r>
-        <w:t xml:space="preserve">”</w:t>
-      </w:r>
-      <w:r>
-        <w:t xml:space="preserve"> </w:t>
-      </w:r>
-      <w:r>
-        <w:t xml:space="preserve">Immaculata Classical Academy, Louisville KY, November 2016.</w:t>
-      </w:r>
-    </w:p>
-    <w:p>
-      <w:pPr>
-        <w:pStyle w:val="BodyText"/>
-      </w:pPr>
-      <w:r>
-        <w:t xml:space="preserve">“</w:t>
-      </w:r>
-      <w:r>
-        <w:t xml:space="preserve">The Book of James,</w:t>
-      </w:r>
-      <w:r>
-        <w:t xml:space="preserve">”</w:t>
-      </w:r>
-      <w:r>
-        <w:t xml:space="preserve"> </w:t>
-      </w:r>
-      <w:r>
-        <w:t xml:space="preserve">St. Andrew’s Anglican Church, Versailles KY, 8 week series September through November 2016.</w:t>
+        <w:t xml:space="preserve">Jessamine Christian Fellowship, Wilmore KY, January 2018.</w:t>
       </w:r>
       <w:r>
         <w:t xml:space="preserve"> </w:t>
@@ -491,6 +543,145 @@
         <w:t xml:space="preserve">“</w:t>
       </w:r>
       <w:r>
+        <w:t xml:space="preserve">The Suffering of Job,</w:t>
+      </w:r>
+      <w:r>
+        <w:t xml:space="preserve">”</w:t>
+      </w:r>
+      <w:r>
+        <w:t xml:space="preserve"> </w:t>
+      </w:r>
+      <w:r>
+        <w:t xml:space="preserve">Lexington Christian Fellowship, Lexington KY, December 2017.</w:t>
+      </w:r>
+      <w:r>
+        <w:t xml:space="preserve"> </w:t>
+      </w:r>
+      <w:hyperlink r:id="rId32">
+        <w:r>
+          <w:rPr>
+            <w:rStyle w:val="Hyperlink"/>
+          </w:rPr>
+          <w:t xml:space="preserve">Audio</w:t>
+        </w:r>
+      </w:hyperlink>
+      <w:r>
+        <w:t xml:space="preserve"> </w:t>
+      </w:r>
+      <w:r>
+        <w:t xml:space="preserve">and</w:t>
+      </w:r>
+      <w:r>
+        <w:t xml:space="preserve"> </w:t>
+      </w:r>
+      <w:hyperlink r:id="rId33">
+        <w:r>
+          <w:rPr>
+            <w:rStyle w:val="Hyperlink"/>
+          </w:rPr>
+          <w:t xml:space="preserve">Text</w:t>
+        </w:r>
+      </w:hyperlink>
+      <w:r>
+        <w:t xml:space="preserve">.</w:t>
+      </w:r>
+    </w:p>
+    <w:p>
+      <w:pPr>
+        <w:pStyle w:val="BodyText"/>
+      </w:pPr>
+      <w:r>
+        <w:t xml:space="preserve">“</w:t>
+      </w:r>
+      <w:r>
+        <w:t xml:space="preserve">Gratitude,</w:t>
+      </w:r>
+      <w:r>
+        <w:t xml:space="preserve">”</w:t>
+      </w:r>
+      <w:r>
+        <w:t xml:space="preserve"> </w:t>
+      </w:r>
+      <w:r>
+        <w:t xml:space="preserve">Mars Hill Christian Academcy Graduation Address, Lexington KY, May 2017.</w:t>
+      </w:r>
+      <w:r>
+        <w:t xml:space="preserve"> </w:t>
+      </w:r>
+      <w:hyperlink r:id="rId34">
+        <w:r>
+          <w:rPr>
+            <w:rStyle w:val="Hyperlink"/>
+          </w:rPr>
+          <w:t xml:space="preserve">Text</w:t>
+        </w:r>
+      </w:hyperlink>
+      <w:r>
+        <w:t xml:space="preserve">.</w:t>
+      </w:r>
+    </w:p>
+    <w:p>
+      <w:pPr>
+        <w:pStyle w:val="BodyText"/>
+      </w:pPr>
+      <w:r>
+        <w:t xml:space="preserve">“</w:t>
+      </w:r>
+      <w:r>
+        <w:t xml:space="preserve">Living Latin at the University of Kentucky,</w:t>
+      </w:r>
+      <w:r>
+        <w:t xml:space="preserve">”</w:t>
+      </w:r>
+      <w:r>
+        <w:t xml:space="preserve"> </w:t>
+      </w:r>
+      <w:r>
+        <w:t xml:space="preserve">Immaculata Classical Academy, Louisville KY, November 2016.</w:t>
+      </w:r>
+    </w:p>
+    <w:p>
+      <w:pPr>
+        <w:pStyle w:val="BodyText"/>
+      </w:pPr>
+      <w:r>
+        <w:t xml:space="preserve">“</w:t>
+      </w:r>
+      <w:r>
+        <w:t xml:space="preserve">The Book of James,</w:t>
+      </w:r>
+      <w:r>
+        <w:t xml:space="preserve">”</w:t>
+      </w:r>
+      <w:r>
+        <w:t xml:space="preserve"> </w:t>
+      </w:r>
+      <w:r>
+        <w:t xml:space="preserve">St. Andrew’s Anglican Church, Versailles KY, 8 week series September through November 2016.</w:t>
+      </w:r>
+      <w:r>
+        <w:t xml:space="preserve"> </w:t>
+      </w:r>
+      <w:hyperlink r:id="rId35">
+        <w:r>
+          <w:rPr>
+            <w:rStyle w:val="Hyperlink"/>
+          </w:rPr>
+          <w:t xml:space="preserve">Audio</w:t>
+        </w:r>
+      </w:hyperlink>
+      <w:r>
+        <w:t xml:space="preserve">.</w:t>
+      </w:r>
+    </w:p>
+    <w:p>
+      <w:pPr>
+        <w:pStyle w:val="BodyText"/>
+      </w:pPr>
+      <w:r>
+        <w:t xml:space="preserve">“</w:t>
+      </w:r>
+      <w:r>
         <w:t xml:space="preserve">CS Lewis and Imagination,</w:t>
       </w:r>
       <w:r>
@@ -505,7 +696,7 @@
       <w:r>
         <w:t xml:space="preserve"> </w:t>
       </w:r>
-      <w:hyperlink r:id="rId32">
+      <w:hyperlink r:id="rId36">
         <w:r>
           <w:rPr>
             <w:rStyle w:val="Hyperlink"/>
@@ -521,15 +712,35 @@
       <w:pPr>
         <w:pStyle w:val="Heading2"/>
       </w:pPr>
-      <w:bookmarkStart w:id="33" w:name="presentations-and-professional-activity"/>
+      <w:bookmarkStart w:id="37" w:name="presentations-and-professional-activity"/>
       <w:r>
         <w:t xml:space="preserve">Presentations and Professional Activity</w:t>
       </w:r>
-      <w:bookmarkEnd w:id="33"/>
+      <w:bookmarkEnd w:id="37"/>
     </w:p>
     <w:p>
       <w:pPr>
         <w:pStyle w:val="FirstParagraph"/>
+      </w:pPr>
+      <w:r>
+        <w:t xml:space="preserve">“</w:t>
+      </w:r>
+      <w:r>
+        <w:t xml:space="preserve">Hildebrand’s Free Personal Center,</w:t>
+      </w:r>
+      <w:r>
+        <w:t xml:space="preserve">”</w:t>
+      </w:r>
+      <w:r>
+        <w:t xml:space="preserve"> </w:t>
+      </w:r>
+      <w:r>
+        <w:t xml:space="preserve">Hildebrand Project Summer Residency (2019).</w:t>
+      </w:r>
+    </w:p>
+    <w:p>
+      <w:pPr>
+        <w:pStyle w:val="BodyText"/>
       </w:pPr>
       <w:r>
         <w:t xml:space="preserve">“</w:t>
@@ -554,153 +765,6 @@
       </w:r>
       <w:r>
         <w:t xml:space="preserve">Symposium, Cambridge, September 2018. Program</w:t>
-      </w:r>
-      <w:r>
-        <w:t xml:space="preserve"> </w:t>
-      </w:r>
-      <w:hyperlink r:id="rId34">
-        <w:r>
-          <w:rPr>
-            <w:rStyle w:val="Hyperlink"/>
-          </w:rPr>
-          <w:t xml:space="preserve">here</w:t>
-        </w:r>
-      </w:hyperlink>
-      <w:r>
-        <w:t xml:space="preserve">.</w:t>
-      </w:r>
-    </w:p>
-    <w:p>
-      <w:pPr>
-        <w:pStyle w:val="BodyText"/>
-      </w:pPr>
-      <w:r>
-        <w:t xml:space="preserve">Director of Christian Training School at Lexington Christian Fellowship (an eleven-week intensive summer program for college-age students) 2011, 2013, 2015, 2016, 2017. Website</w:t>
-      </w:r>
-      <w:r>
-        <w:t xml:space="preserve"> </w:t>
-      </w:r>
-      <w:hyperlink r:id="rId35">
-        <w:r>
-          <w:rPr>
-            <w:rStyle w:val="Hyperlink"/>
-          </w:rPr>
-          <w:t xml:space="preserve">here</w:t>
-        </w:r>
-      </w:hyperlink>
-      <w:r>
-        <w:t xml:space="preserve">.</w:t>
-      </w:r>
-    </w:p>
-    <w:p>
-      <w:pPr>
-        <w:pStyle w:val="BodyText"/>
-      </w:pPr>
-      <w:r>
-        <w:t xml:space="preserve">Participant in the Hildebrand Project Summer Seminar, 2015–2017. Section discussion coordinator for 2017 Summer Seminar.</w:t>
-      </w:r>
-    </w:p>
-    <w:p>
-      <w:pPr>
-        <w:pStyle w:val="BodyText"/>
-      </w:pPr>
-      <w:r>
-        <w:t xml:space="preserve">“</w:t>
-      </w:r>
-      <w:r>
-        <w:t xml:space="preserve">Why Molinism Does Not Help with the Rollback Argument,</w:t>
-      </w:r>
-      <w:r>
-        <w:t xml:space="preserve">”</w:t>
-      </w:r>
-      <w:r>
-        <w:t xml:space="preserve"> </w:t>
-      </w:r>
-      <w:r>
-        <w:t xml:space="preserve">Society of Christian Philosophers, Trinity College, March 2014. Available</w:t>
-      </w:r>
-      <w:r>
-        <w:t xml:space="preserve"> </w:t>
-      </w:r>
-      <w:hyperlink r:id="rId36">
-        <w:r>
-          <w:rPr>
-            <w:rStyle w:val="Hyperlink"/>
-          </w:rPr>
-          <w:t xml:space="preserve">here</w:t>
-        </w:r>
-      </w:hyperlink>
-      <w:r>
-        <w:t xml:space="preserve">.</w:t>
-      </w:r>
-    </w:p>
-    <w:p>
-      <w:pPr>
-        <w:pStyle w:val="BodyText"/>
-      </w:pPr>
-      <w:r>
-        <w:t xml:space="preserve">“</w:t>
-      </w:r>
-      <w:r>
-        <w:t xml:space="preserve">The Sun and the Good: the Allegory of the Sun in</w:t>
-      </w:r>
-      <w:r>
-        <w:t xml:space="preserve"> </w:t>
-      </w:r>
-      <w:r>
-        <w:rPr>
-          <w:i/>
-        </w:rPr>
-        <w:t xml:space="preserve">Republic</w:t>
-      </w:r>
-      <w:r>
-        <w:t xml:space="preserve"> </w:t>
-      </w:r>
-      <w:r>
-        <w:t xml:space="preserve">VI,</w:t>
-      </w:r>
-      <w:r>
-        <w:t xml:space="preserve">”</w:t>
-      </w:r>
-      <w:r>
-        <w:t xml:space="preserve"> </w:t>
-      </w:r>
-      <w:r>
-        <w:t xml:space="preserve">Society for Ancient Greek Philosophy, Fordham University, October 2013. Available</w:t>
-      </w:r>
-      <w:r>
-        <w:t xml:space="preserve"> </w:t>
-      </w:r>
-      <w:hyperlink r:id="rId37">
-        <w:r>
-          <w:rPr>
-            <w:rStyle w:val="Hyperlink"/>
-          </w:rPr>
-          <w:t xml:space="preserve">here</w:t>
-        </w:r>
-      </w:hyperlink>
-      <w:r>
-        <w:t xml:space="preserve">.</w:t>
-      </w:r>
-    </w:p>
-    <w:p>
-      <w:pPr>
-        <w:pStyle w:val="BodyText"/>
-      </w:pPr>
-      <w:r>
-        <w:t xml:space="preserve">“</w:t>
-      </w:r>
-      <w:r>
-        <w:t xml:space="preserve">A Complex Eternity,</w:t>
-      </w:r>
-      <w:r>
-        <w:t xml:space="preserve">”</w:t>
-      </w:r>
-      <w:r>
-        <w:t xml:space="preserve"> </w:t>
-      </w:r>
-      <w:r>
-        <w:t xml:space="preserve">Society of Christian Philosophers, Georgetown University, April 2013. Available</w:t>
       </w:r>
       <w:r>
         <w:t xml:space="preserve"> </w:t>
@@ -719,13 +783,160 @@
     </w:p>
     <w:p>
       <w:pPr>
+        <w:pStyle w:val="BodyText"/>
+      </w:pPr>
+      <w:r>
+        <w:t xml:space="preserve">Director of Christian Training School at Lexington Christian Fellowship (an eleven-week intensive summer program for college-age students) 2011, 2013, 2015, 2016, 2017, 2018, 2019. Website</w:t>
+      </w:r>
+      <w:r>
+        <w:t xml:space="preserve"> </w:t>
+      </w:r>
+      <w:hyperlink r:id="rId39">
+        <w:r>
+          <w:rPr>
+            <w:rStyle w:val="Hyperlink"/>
+          </w:rPr>
+          <w:t xml:space="preserve">here</w:t>
+        </w:r>
+      </w:hyperlink>
+      <w:r>
+        <w:t xml:space="preserve">.</w:t>
+      </w:r>
+    </w:p>
+    <w:p>
+      <w:pPr>
+        <w:pStyle w:val="BodyText"/>
+      </w:pPr>
+      <w:r>
+        <w:t xml:space="preserve">Participant in the Hildebrand Project Summer Seminar, 2015–2017, 2019. Section discussion coordinator for 2017 Summer Seminar.</w:t>
+      </w:r>
+    </w:p>
+    <w:p>
+      <w:pPr>
+        <w:pStyle w:val="BodyText"/>
+      </w:pPr>
+      <w:r>
+        <w:t xml:space="preserve">“</w:t>
+      </w:r>
+      <w:r>
+        <w:t xml:space="preserve">Why Molinism Does Not Help with the Rollback Argument,</w:t>
+      </w:r>
+      <w:r>
+        <w:t xml:space="preserve">”</w:t>
+      </w:r>
+      <w:r>
+        <w:t xml:space="preserve"> </w:t>
+      </w:r>
+      <w:r>
+        <w:t xml:space="preserve">Society of Christian Philosophers, Trinity College, March 2014. Available</w:t>
+      </w:r>
+      <w:r>
+        <w:t xml:space="preserve"> </w:t>
+      </w:r>
+      <w:hyperlink r:id="rId40">
+        <w:r>
+          <w:rPr>
+            <w:rStyle w:val="Hyperlink"/>
+          </w:rPr>
+          <w:t xml:space="preserve">here</w:t>
+        </w:r>
+      </w:hyperlink>
+      <w:r>
+        <w:t xml:space="preserve">.</w:t>
+      </w:r>
+    </w:p>
+    <w:p>
+      <w:pPr>
+        <w:pStyle w:val="BodyText"/>
+      </w:pPr>
+      <w:r>
+        <w:t xml:space="preserve">“</w:t>
+      </w:r>
+      <w:r>
+        <w:t xml:space="preserve">The Sun and the Good: the Allegory of the Sun in</w:t>
+      </w:r>
+      <w:r>
+        <w:t xml:space="preserve"> </w:t>
+      </w:r>
+      <w:r>
+        <w:rPr>
+          <w:i/>
+        </w:rPr>
+        <w:t xml:space="preserve">Republic</w:t>
+      </w:r>
+      <w:r>
+        <w:t xml:space="preserve"> </w:t>
+      </w:r>
+      <w:r>
+        <w:t xml:space="preserve">VI,</w:t>
+      </w:r>
+      <w:r>
+        <w:t xml:space="preserve">”</w:t>
+      </w:r>
+      <w:r>
+        <w:t xml:space="preserve"> </w:t>
+      </w:r>
+      <w:r>
+        <w:t xml:space="preserve">Society for Ancient Greek Philosophy, Fordham University, October 2013. Available</w:t>
+      </w:r>
+      <w:r>
+        <w:t xml:space="preserve"> </w:t>
+      </w:r>
+      <w:hyperlink r:id="rId41">
+        <w:r>
+          <w:rPr>
+            <w:rStyle w:val="Hyperlink"/>
+          </w:rPr>
+          <w:t xml:space="preserve">here</w:t>
+        </w:r>
+      </w:hyperlink>
+      <w:r>
+        <w:t xml:space="preserve">.</w:t>
+      </w:r>
+    </w:p>
+    <w:p>
+      <w:pPr>
+        <w:pStyle w:val="BodyText"/>
+      </w:pPr>
+      <w:r>
+        <w:t xml:space="preserve">“</w:t>
+      </w:r>
+      <w:r>
+        <w:t xml:space="preserve">A Complex Eternity,</w:t>
+      </w:r>
+      <w:r>
+        <w:t xml:space="preserve">”</w:t>
+      </w:r>
+      <w:r>
+        <w:t xml:space="preserve"> </w:t>
+      </w:r>
+      <w:r>
+        <w:t xml:space="preserve">Society of Christian Philosophers, Georgetown College, April 2013. Available</w:t>
+      </w:r>
+      <w:r>
+        <w:t xml:space="preserve"> </w:t>
+      </w:r>
+      <w:hyperlink r:id="rId42">
+        <w:r>
+          <w:rPr>
+            <w:rStyle w:val="Hyperlink"/>
+          </w:rPr>
+          <w:t xml:space="preserve">here</w:t>
+        </w:r>
+      </w:hyperlink>
+      <w:r>
+        <w:t xml:space="preserve">.</w:t>
+      </w:r>
+    </w:p>
+    <w:p>
+      <w:pPr>
         <w:pStyle w:val="Heading2"/>
       </w:pPr>
-      <w:bookmarkStart w:id="39" w:name="awards"/>
+      <w:bookmarkStart w:id="43" w:name="awards"/>
       <w:r>
         <w:t xml:space="preserve">Awards</w:t>
       </w:r>
-      <w:bookmarkEnd w:id="39"/>
+      <w:bookmarkEnd w:id="43"/>
     </w:p>
     <w:p>
       <w:pPr>
@@ -789,36 +1000,36 @@
       <w:pPr>
         <w:pStyle w:val="Heading2"/>
       </w:pPr>
-      <w:bookmarkStart w:id="40" w:name="teaching"/>
+      <w:bookmarkStart w:id="44" w:name="teaching"/>
       <w:r>
         <w:t xml:space="preserve">Teaching</w:t>
       </w:r>
-      <w:bookmarkEnd w:id="40"/>
+      <w:bookmarkEnd w:id="44"/>
     </w:p>
     <w:p>
       <w:pPr>
         <w:pStyle w:val="Heading3"/>
       </w:pPr>
-      <w:bookmarkStart w:id="41" w:name="georgetown-college"/>
+      <w:bookmarkStart w:id="45" w:name="georgetown-college"/>
       <w:r>
         <w:t xml:space="preserve">Georgetown College</w:t>
       </w:r>
-      <w:bookmarkEnd w:id="41"/>
+      <w:bookmarkEnd w:id="45"/>
     </w:p>
     <w:p>
       <w:pPr>
         <w:pStyle w:val="FirstParagraph"/>
       </w:pPr>
       <w:r>
-        <w:t xml:space="preserve">Ancient and Medieval Philosophy, Spring 2016–Spring 2019.</w:t>
-      </w:r>
-    </w:p>
-    <w:p>
-      <w:pPr>
-        <w:pStyle w:val="BodyText"/>
-      </w:pPr>
-      <w:r>
-        <w:t xml:space="preserve">Logic, Fall 2018.</w:t>
+        <w:t xml:space="preserve">Ancient and Medieval Philosophy, Spring 2016–Spring 2020.</w:t>
+      </w:r>
+    </w:p>
+    <w:p>
+      <w:pPr>
+        <w:pStyle w:val="BodyText"/>
+      </w:pPr>
+      <w:r>
+        <w:t xml:space="preserve">Logic, Fall 2018–Spring 2020.</w:t>
       </w:r>
     </w:p>
     <w:p>
@@ -865,11 +1076,11 @@
       <w:pPr>
         <w:pStyle w:val="Heading3"/>
       </w:pPr>
-      <w:bookmarkStart w:id="42" w:name="asbury-university"/>
+      <w:bookmarkStart w:id="46" w:name="asbury-university"/>
       <w:r>
         <w:t xml:space="preserve">Asbury University</w:t>
       </w:r>
-      <w:bookmarkEnd w:id="42"/>
+      <w:bookmarkEnd w:id="46"/>
     </w:p>
     <w:p>
       <w:pPr>
@@ -915,11 +1126,11 @@
       <w:pPr>
         <w:pStyle w:val="Heading3"/>
       </w:pPr>
-      <w:bookmarkStart w:id="43" w:name="university-of-kentucky"/>
+      <w:bookmarkStart w:id="47" w:name="university-of-kentucky"/>
       <w:r>
         <w:t xml:space="preserve">University of Kentucky</w:t>
       </w:r>
-      <w:bookmarkEnd w:id="43"/>
+      <w:bookmarkEnd w:id="47"/>
     </w:p>
     <w:p>
       <w:pPr>
@@ -973,11 +1184,11 @@
       <w:pPr>
         <w:pStyle w:val="Heading3"/>
       </w:pPr>
-      <w:bookmarkStart w:id="44" w:name="immaculata-classical-academy"/>
+      <w:bookmarkStart w:id="48" w:name="immaculata-classical-academy"/>
       <w:r>
         <w:t xml:space="preserve">Immaculata Classical Academy</w:t>
       </w:r>
-      <w:bookmarkEnd w:id="44"/>
+      <w:bookmarkEnd w:id="48"/>
     </w:p>
     <w:p>
       <w:pPr>
@@ -1007,37 +1218,37 @@
       <w:pPr>
         <w:pStyle w:val="Heading3"/>
       </w:pPr>
-      <w:bookmarkStart w:id="45" w:name="mars-hill-christian-academy"/>
+      <w:bookmarkStart w:id="49" w:name="mars-hill-christian-academy"/>
       <w:r>
         <w:t xml:space="preserve">Mars Hill Christian Academy</w:t>
       </w:r>
-      <w:bookmarkEnd w:id="45"/>
+      <w:bookmarkEnd w:id="49"/>
     </w:p>
     <w:p>
       <w:pPr>
         <w:pStyle w:val="FirstParagraph"/>
       </w:pPr>
       <w:r>
-        <w:t xml:space="preserve">Traditional Logic, 2008–2019.</w:t>
-      </w:r>
-    </w:p>
-    <w:p>
-      <w:pPr>
-        <w:pStyle w:val="BodyText"/>
-      </w:pPr>
-      <w:r>
-        <w:t xml:space="preserve">Latin years 3 and 4, 2009–2019.</w:t>
+        <w:t xml:space="preserve">Traditional Logic, 2008–2020.</w:t>
+      </w:r>
+    </w:p>
+    <w:p>
+      <w:pPr>
+        <w:pStyle w:val="BodyText"/>
+      </w:pPr>
+      <w:r>
+        <w:t xml:space="preserve">Latin years 3 and 4, 2009–2020.</w:t>
       </w:r>
     </w:p>
     <w:p>
       <w:pPr>
         <w:pStyle w:val="Heading2"/>
       </w:pPr>
-      <w:bookmarkStart w:id="46" w:name="language"/>
+      <w:bookmarkStart w:id="50" w:name="language"/>
       <w:r>
         <w:t xml:space="preserve">Language</w:t>
       </w:r>
-      <w:bookmarkEnd w:id="46"/>
+      <w:bookmarkEnd w:id="50"/>
     </w:p>
     <w:p>
       <w:pPr>
@@ -1086,109 +1297,6 @@
 <file path=word/numbering.xml><?xml version="1.0" encoding="utf-8"?>
 <w:numbering xmlns:w="http://schemas.openxmlformats.org/wordprocessingml/2006/main">
   <w:abstractNum w:abstractNumId="990">
-    <w:nsid w:val="170cd2de"/>
-    <w:multiLevelType w:val="multilevel"/>
-    <w:lvl w:ilvl="0">
-      <w:numFmt w:val="bullet"/>
-      <w:lvlText w:val=" "/>
-      <w:lvlJc w:val="left"/>
-      <w:pPr>
-        <w:tabs>
-          <w:tab w:val="num" w:pos="0"/>
-        </w:tabs>
-        <w:ind w:left="480" w:hanging="480"/>
-      </w:pPr>
-    </w:lvl>
-    <w:lvl w:ilvl="1">
-      <w:numFmt w:val="bullet"/>
-      <w:lvlText w:val=" "/>
-      <w:lvlJc w:val="left"/>
-      <w:pPr>
-        <w:tabs>
-          <w:tab w:val="num" w:pos="720"/>
-        </w:tabs>
-        <w:ind w:left="1200" w:hanging="480"/>
-      </w:pPr>
-    </w:lvl>
-    <w:lvl w:ilvl="2">
-      <w:numFmt w:val="bullet"/>
-      <w:lvlText w:val=" "/>
-      <w:lvlJc w:val="left"/>
-      <w:pPr>
-        <w:tabs>
-          <w:tab w:val="num" w:pos="1440"/>
-        </w:tabs>
-        <w:ind w:left="1920" w:hanging="480"/>
-      </w:pPr>
-    </w:lvl>
-    <w:lvl w:ilvl="3">
-      <w:numFmt w:val="bullet"/>
-      <w:lvlText w:val=" "/>
-      <w:lvlJc w:val="left"/>
-      <w:pPr>
-        <w:tabs>
-          <w:tab w:val="num" w:pos="2160"/>
-        </w:tabs>
-        <w:ind w:left="2640" w:hanging="480"/>
-      </w:pPr>
-    </w:lvl>
-    <w:lvl w:ilvl="4">
-      <w:numFmt w:val="bullet"/>
-      <w:lvlText w:val=" "/>
-      <w:lvlJc w:val="left"/>
-      <w:pPr>
-        <w:tabs>
-          <w:tab w:val="num" w:pos="2880"/>
-        </w:tabs>
-        <w:ind w:left="3360" w:hanging="480"/>
-      </w:pPr>
-    </w:lvl>
-    <w:lvl w:ilvl="5">
-      <w:numFmt w:val="bullet"/>
-      <w:lvlText w:val=" "/>
-      <w:lvlJc w:val="left"/>
-      <w:pPr>
-        <w:tabs>
-          <w:tab w:val="num" w:pos="3600"/>
-        </w:tabs>
-        <w:ind w:left="4080" w:hanging="480"/>
-      </w:pPr>
-    </w:lvl>
-    <w:lvl w:ilvl="6">
-      <w:numFmt w:val="bullet"/>
-      <w:lvlText w:val=" "/>
-      <w:lvlJc w:val="left"/>
-      <w:pPr>
-        <w:tabs>
-          <w:tab w:val="num" w:pos="4320"/>
-        </w:tabs>
-        <w:ind w:left="4800" w:hanging="480"/>
-      </w:pPr>
-    </w:lvl>
-    <w:lvl w:ilvl="7">
-      <w:numFmt w:val="bullet"/>
-      <w:lvlText w:val=" "/>
-      <w:lvlJc w:val="left"/>
-      <w:pPr>
-        <w:tabs>
-          <w:tab w:val="num" w:pos="5040"/>
-        </w:tabs>
-        <w:ind w:left="5520" w:hanging="480"/>
-      </w:pPr>
-    </w:lvl>
-    <w:lvl w:ilvl="8">
-      <w:numFmt w:val="bullet"/>
-      <w:lvlText w:val=" "/>
-      <w:lvlJc w:val="left"/>
-      <w:pPr>
-        <w:tabs>
-          <w:tab w:val="num" w:pos="5760"/>
-        </w:tabs>
-        <w:ind w:left="6240" w:hanging="480"/>
-      </w:pPr>
-    </w:lvl>
-  </w:abstractNum>
-  <w:abstractNum w:abstractNumId="990">
     <w:nsid w:val="2c1ae401"/>
     <w:multiLevelType w:val="multilevel"/>
     <w:lvl w:ilvl="0">
@@ -1291,9 +1399,6 @@
       </w:pPr>
     </w:lvl>
   </w:abstractNum>
-  <w:num w:numId="1000">
-    <w:abstractNumId w:val="990"/>
-  </w:num>
   <w:num w:numId="1000">
     <w:abstractNumId w:val="990"/>
   </w:num>

</xml_diff>